<commit_message>
Added report on time series
</commit_message>
<xml_diff>
--- a/Report_ML_Dvis_C2.docx
+++ b/Report_ML_Dvis_C2.docx
@@ -514,7 +514,7 @@
         <w:rPr>
           <w:lang w:val="en-GB"/>
         </w:rPr>
-        <w:id w:val="-217896470"/>
+        <w:id w:val="-887719907"/>
         <w:docPartObj>
           <w:docPartGallery w:val="Table of Contents"/>
           <w:docPartUnique/>
@@ -526,17 +526,14 @@
           <w:b/>
           <w:bCs/>
           <w:color w:val="auto"/>
-          <w:kern w:val="2"/>
           <w:sz w:val="22"/>
           <w:szCs w:val="22"/>
-          <w:lang w:eastAsia="en-US"/>
-          <w14:ligatures w14:val="standardContextual"/>
         </w:rPr>
       </w:sdtEndPr>
       <w:sdtContent>
         <w:p>
           <w:pPr>
-            <w:pStyle w:val="TOCHeading"/>
+            <w:pStyle w:val="Heading1"/>
           </w:pPr>
           <w:r>
             <w:rPr>
@@ -740,28 +737,14 @@
           <w:sz w:val="24"/>
           <w:szCs w:val="24"/>
         </w:rPr>
-        <w:t xml:space="preserve">The complete version of the dataset will be analysed in the context of exploratory data analysis with the aim of gaining un understanding regarding energy generation time patterns, types of energy and their </w:t>
-      </w:r>
-      <w:r>
-        <w:rPr>
-          <w:sz w:val="24"/>
-          <w:szCs w:val="24"/>
-        </w:rPr>
-        <w:t>contribution to the total generated energy, total energy load behaviour</w:t>
-      </w:r>
-      <w:r>
-        <w:rPr>
-          <w:sz w:val="24"/>
-          <w:szCs w:val="24"/>
-        </w:rPr>
-        <w:t xml:space="preserve"> and </w:t>
-      </w:r>
-      <w:r>
-        <w:rPr>
-          <w:sz w:val="24"/>
-          <w:szCs w:val="24"/>
-        </w:rPr>
-        <w:t xml:space="preserve"> correlations between energy generation and weather. </w:t>
+        <w:t xml:space="preserve">The complete version of the dataset will be analysed in the context of exploratory data analysis with the aim of gaining un understanding regarding energy generation </w:t>
+      </w:r>
+      <w:r>
+        <w:rPr>
+          <w:sz w:val="24"/>
+          <w:szCs w:val="24"/>
+        </w:rPr>
+        <w:t xml:space="preserve">and consumption. </w:t>
       </w:r>
     </w:p>
     <w:p>
@@ -876,23 +859,7 @@
             <w:sz w:val="24"/>
             <w:szCs w:val="24"/>
           </w:rPr>
-          <w:t>https://www.kaggle.com/datasets/nicholasjhana/energy-consumption-generation-prices-and-wea</w:t>
-        </w:r>
-        <w:r>
-          <w:rPr>
-            <w:rStyle w:val="Hyperlink"/>
-            <w:sz w:val="24"/>
-            <w:szCs w:val="24"/>
-          </w:rPr>
-          <w:t>t</w:t>
-        </w:r>
-        <w:r>
-          <w:rPr>
-            <w:rStyle w:val="Hyperlink"/>
-            <w:sz w:val="24"/>
-            <w:szCs w:val="24"/>
-          </w:rPr>
-          <w:t>her?select=weather_features.csv</w:t>
+          <w:t>https://www.kaggle.com/datasets/nicholasjhana/energy-consumption-generation-prices-and-weather?select=weather_features.csv</w:t>
         </w:r>
       </w:hyperlink>
       <w:r>
@@ -1077,14 +1044,96 @@
           <w:sz w:val="24"/>
           <w:szCs w:val="24"/>
         </w:rPr>
-        <w:t xml:space="preserve"> to focus only on daily energy pricing. The data is then grouped by date and the average price is found for each day. </w:t>
-      </w:r>
-      <w:r>
-        <w:rPr>
-          <w:sz w:val="24"/>
-          <w:szCs w:val="24"/>
-        </w:rPr>
-        <w:t xml:space="preserve">Moreover, it set the **frequency to ‘day’, which will direct the execution of the forecast model towards this time unit. </w:t>
+        <w:t xml:space="preserve"> to focus only on daily energy pricing. The data is then grouped by date and the average price is </w:t>
+      </w:r>
+      <w:r>
+        <w:rPr>
+          <w:sz w:val="24"/>
+          <w:szCs w:val="24"/>
+        </w:rPr>
+        <w:t>determined</w:t>
+      </w:r>
+      <w:r>
+        <w:rPr>
+          <w:sz w:val="24"/>
+          <w:szCs w:val="24"/>
+        </w:rPr>
+        <w:t xml:space="preserve"> for each day. </w:t>
+      </w:r>
+      <w:r>
+        <w:rPr>
+          <w:sz w:val="24"/>
+          <w:szCs w:val="24"/>
+        </w:rPr>
+        <w:t xml:space="preserve">Moreover, </w:t>
+      </w:r>
+      <w:r>
+        <w:rPr>
+          <w:sz w:val="24"/>
+          <w:szCs w:val="24"/>
+        </w:rPr>
+        <w:t>the frequency of the time series is set to ‘day’</w:t>
+      </w:r>
+      <w:r>
+        <w:t xml:space="preserve"> </w:t>
+      </w:r>
+      <w:r>
+        <w:t>(</w:t>
+      </w:r>
+      <w:proofErr w:type="spellStart"/>
+      <w:r>
+        <w:rPr>
+          <w:i/>
+          <w:iCs/>
+          <w:sz w:val="24"/>
+          <w:szCs w:val="24"/>
+        </w:rPr>
+        <w:t>pandas.DataFrame.asfreq</w:t>
+      </w:r>
+      <w:proofErr w:type="spellEnd"/>
+      <w:r>
+        <w:rPr>
+          <w:i/>
+          <w:iCs/>
+          <w:sz w:val="24"/>
+          <w:szCs w:val="24"/>
+        </w:rPr>
+        <w:t xml:space="preserve"> — pandas 2.1.3 documentation</w:t>
+      </w:r>
+      <w:r>
+        <w:rPr>
+          <w:sz w:val="24"/>
+          <w:szCs w:val="24"/>
+        </w:rPr>
+        <w:t>,</w:t>
+      </w:r>
+      <w:r>
+        <w:rPr>
+          <w:sz w:val="24"/>
+          <w:szCs w:val="24"/>
+        </w:rPr>
+        <w:t>2023</w:t>
+      </w:r>
+      <w:r>
+        <w:rPr>
+          <w:sz w:val="24"/>
+          <w:szCs w:val="24"/>
+        </w:rPr>
+        <w:t>)</w:t>
+      </w:r>
+      <w:r>
+        <w:rPr>
+          <w:sz w:val="24"/>
+          <w:szCs w:val="24"/>
+        </w:rPr>
+        <w:t xml:space="preserve">, </w:t>
+      </w:r>
+      <w:r>
+        <w:rPr>
+          <w:sz w:val="24"/>
+          <w:szCs w:val="24"/>
+        </w:rPr>
+        <w:t xml:space="preserve">which will direct the execution of the forecast model towards this time unit. </w:t>
       </w:r>
     </w:p>
     <w:p>
@@ -1101,14 +1150,21 @@
           <w:szCs w:val="24"/>
         </w:rPr>
         <w:lastRenderedPageBreak/>
-        <w:t xml:space="preserve">The </w:t>
-      </w:r>
-      <w:r>
-        <w:rPr>
-          <w:sz w:val="24"/>
-          <w:szCs w:val="24"/>
-        </w:rPr>
-        <w:t xml:space="preserve">so transformed </w:t>
+        <w:t>The</w:t>
+      </w:r>
+      <w:r>
+        <w:rPr>
+          <w:sz w:val="24"/>
+          <w:szCs w:val="24"/>
+        </w:rPr>
+        <w:t xml:space="preserve"> transformed </w:t>
+      </w:r>
+      <w:r>
+        <w:rPr>
+          <w:sz w:val="24"/>
+          <w:szCs w:val="24"/>
+        </w:rPr>
+        <w:t xml:space="preserve">time series </w:t>
       </w:r>
       <w:r>
         <w:rPr>
@@ -1124,6 +1180,13 @@
         </w:rPr>
         <w:t xml:space="preserve">according to the date. </w:t>
       </w:r>
+      <w:r>
+        <w:rPr>
+          <w:sz w:val="24"/>
+          <w:szCs w:val="24"/>
+        </w:rPr>
+        <w:t xml:space="preserve">The dataset does not present any null value and the observations are consistently distanced by day. </w:t>
+      </w:r>
     </w:p>
     <w:p>
       <w:pPr>
@@ -1134,6 +1197,9 @@
         </w:rPr>
       </w:pPr>
       <w:r>
+        <w:rPr>
+          <w:noProof/>
+        </w:rPr>
         <w:drawing>
           <wp:inline distT="0" distB="0" distL="0" distR="0" wp14:anchorId="1FA553F6" wp14:editId="66947A02">
             <wp:extent cx="5731510" cy="2322830"/>
@@ -1179,6 +1245,1960 @@
           <w:szCs w:val="24"/>
         </w:rPr>
       </w:pPr>
+      <w:r>
+        <w:rPr>
+          <w:sz w:val="24"/>
+          <w:szCs w:val="24"/>
+        </w:rPr>
+        <w:t xml:space="preserve">Figure 1: Daily energy price for year 2018. </w:t>
+      </w:r>
+    </w:p>
+    <w:p>
+      <w:pPr>
+        <w:ind w:left="720"/>
+        <w:rPr>
+          <w:sz w:val="24"/>
+          <w:szCs w:val="24"/>
+        </w:rPr>
+      </w:pPr>
+    </w:p>
+    <w:p>
+      <w:pPr>
+        <w:pStyle w:val="ListParagraph"/>
+        <w:numPr>
+          <w:ilvl w:val="1"/>
+          <w:numId w:val="1"/>
+        </w:numPr>
+        <w:rPr>
+          <w:b/>
+          <w:bCs/>
+          <w:sz w:val="28"/>
+          <w:szCs w:val="28"/>
+        </w:rPr>
+      </w:pPr>
+      <w:r>
+        <w:rPr>
+          <w:b/>
+          <w:bCs/>
+          <w:sz w:val="28"/>
+          <w:szCs w:val="28"/>
+        </w:rPr>
+        <w:t xml:space="preserve">Time Series Concepts. </w:t>
+      </w:r>
+    </w:p>
+    <w:p>
+      <w:pPr>
+        <w:ind w:left="720"/>
+        <w:jc w:val="both"/>
+        <w:rPr>
+          <w:sz w:val="24"/>
+          <w:szCs w:val="24"/>
+        </w:rPr>
+      </w:pPr>
+      <w:r>
+        <w:rPr>
+          <w:sz w:val="24"/>
+          <w:szCs w:val="24"/>
+        </w:rPr>
+        <w:t xml:space="preserve">In the con text of the application of a time series forecast model the main assumption that must hold is the stationarity of the data, which means that statistical properties like mean and variance should remain constant over time (ref). The </w:t>
+      </w:r>
+      <w:bookmarkStart w:id="0" w:name="_Hlk151548992"/>
+      <w:r>
+        <w:rPr>
+          <w:sz w:val="24"/>
+          <w:szCs w:val="24"/>
+        </w:rPr>
+        <w:t>Dickey-Fuller test</w:t>
+      </w:r>
+      <w:bookmarkEnd w:id="0"/>
+      <w:r>
+        <w:rPr>
+          <w:sz w:val="24"/>
+          <w:szCs w:val="24"/>
+        </w:rPr>
+        <w:t xml:space="preserve"> is an instrument to assess the stationarity of the data, in which the stationarity is confirmed if the p-value &lt; 0.05. </w:t>
+      </w:r>
+      <w:r>
+        <w:rPr>
+          <w:sz w:val="24"/>
+          <w:szCs w:val="24"/>
+        </w:rPr>
+        <w:t xml:space="preserve">If the data is non-stationary, </w:t>
+      </w:r>
+      <w:r>
+        <w:rPr>
+          <w:sz w:val="24"/>
+          <w:szCs w:val="24"/>
+        </w:rPr>
+        <w:t xml:space="preserve">differentiation steps are necessary until stationarity is achieved. The parameter ‘d’ in the ARIMA model controls for the level of differentiation and correspond to the </w:t>
+      </w:r>
+      <w:r>
+        <w:rPr>
+          <w:sz w:val="24"/>
+          <w:szCs w:val="24"/>
+        </w:rPr>
+        <w:t xml:space="preserve">integration </w:t>
+      </w:r>
+      <w:r>
+        <w:rPr>
+          <w:sz w:val="24"/>
+          <w:szCs w:val="24"/>
+        </w:rPr>
+        <w:t xml:space="preserve">element </w:t>
+      </w:r>
+      <w:r>
+        <w:rPr>
+          <w:sz w:val="24"/>
+          <w:szCs w:val="24"/>
+        </w:rPr>
+        <w:t>‘I’. On the other hand, the Autoregressive element (AR), corresponding to parameter ‘p’, captures the relationship between an observation and a certain number of lagged observations, while the Moving Average (MA), corresponding to the parameter ‘q’, captures variation of residual</w:t>
+      </w:r>
+      <w:r>
+        <w:rPr>
+          <w:sz w:val="24"/>
+          <w:szCs w:val="24"/>
+        </w:rPr>
+        <w:t xml:space="preserve"> errors</w:t>
+      </w:r>
+      <w:r>
+        <w:rPr>
+          <w:sz w:val="24"/>
+          <w:szCs w:val="24"/>
+        </w:rPr>
+        <w:t xml:space="preserve"> with lagged values, where such residuals are assumed to be normally distributed. </w:t>
+      </w:r>
+      <w:r>
+        <w:rPr>
+          <w:sz w:val="24"/>
+          <w:szCs w:val="24"/>
+        </w:rPr>
+        <w:t xml:space="preserve">The examination of the </w:t>
+      </w:r>
+      <w:r>
+        <w:rPr>
+          <w:sz w:val="24"/>
+          <w:szCs w:val="24"/>
+        </w:rPr>
+        <w:t xml:space="preserve">autocorrelation and partial autocorrelation functions, which plots the correlation between a time value and its lagged values, represents a baseline to understand the values of ‘p’ and ‘q’. In case seasonality is suspected, the model SARIMAX cab decompose the seasonal element introducing the parameters ‘P’, ‘D’, and ‘Q’. </w:t>
+      </w:r>
+      <w:r>
+        <w:rPr>
+          <w:sz w:val="24"/>
+          <w:szCs w:val="24"/>
+        </w:rPr>
+        <w:t xml:space="preserve"> (585 w). </w:t>
+      </w:r>
+    </w:p>
+    <w:p>
+      <w:pPr>
+        <w:pStyle w:val="ListParagraph"/>
+        <w:numPr>
+          <w:ilvl w:val="1"/>
+          <w:numId w:val="1"/>
+        </w:numPr>
+        <w:jc w:val="both"/>
+        <w:rPr>
+          <w:b/>
+          <w:bCs/>
+          <w:sz w:val="28"/>
+          <w:szCs w:val="28"/>
+        </w:rPr>
+      </w:pPr>
+      <w:r>
+        <w:rPr>
+          <w:b/>
+          <w:bCs/>
+          <w:sz w:val="28"/>
+          <w:szCs w:val="28"/>
+        </w:rPr>
+        <w:t>The m</w:t>
+      </w:r>
+      <w:r>
+        <w:rPr>
+          <w:b/>
+          <w:bCs/>
+          <w:sz w:val="28"/>
+          <w:szCs w:val="28"/>
+        </w:rPr>
+        <w:t xml:space="preserve">ethodology employed for time series forecasting. </w:t>
+      </w:r>
+    </w:p>
+    <w:p>
+      <w:pPr>
+        <w:ind w:left="720"/>
+        <w:jc w:val="both"/>
+        <w:rPr>
+          <w:sz w:val="24"/>
+          <w:szCs w:val="24"/>
+        </w:rPr>
+      </w:pPr>
+      <w:r>
+        <w:rPr>
+          <w:sz w:val="24"/>
+          <w:szCs w:val="24"/>
+        </w:rPr>
+        <w:t xml:space="preserve">The </w:t>
+      </w:r>
+      <w:r>
+        <w:rPr>
+          <w:sz w:val="24"/>
+          <w:szCs w:val="24"/>
+        </w:rPr>
+        <w:t xml:space="preserve">data is split into train and test set with a proportion of 0.90, so to maximize the training data. </w:t>
+      </w:r>
+    </w:p>
+    <w:p>
+      <w:pPr>
+        <w:ind w:left="720"/>
+        <w:jc w:val="both"/>
+        <w:rPr>
+          <w:sz w:val="24"/>
+          <w:szCs w:val="24"/>
+        </w:rPr>
+      </w:pPr>
+      <w:r>
+        <w:lastRenderedPageBreak/>
+        <w:drawing>
+          <wp:inline distT="0" distB="0" distL="0" distR="0" wp14:anchorId="546EA7B4" wp14:editId="60E243F9">
+            <wp:extent cx="4815840" cy="2435225"/>
+            <wp:effectExtent l="0" t="0" r="3810" b="3175"/>
+            <wp:docPr id="79936852" name="Picture 1" descr="A graph showing the price of energy&#10;&#10;Description automatically generated"/>
+            <wp:cNvGraphicFramePr>
+              <a:graphicFrameLocks xmlns:a="http://schemas.openxmlformats.org/drawingml/2006/main" noChangeAspect="1"/>
+            </wp:cNvGraphicFramePr>
+            <a:graphic xmlns:a="http://schemas.openxmlformats.org/drawingml/2006/main">
+              <a:graphicData uri="http://schemas.openxmlformats.org/drawingml/2006/picture">
+                <pic:pic xmlns:pic="http://schemas.openxmlformats.org/drawingml/2006/picture">
+                  <pic:nvPicPr>
+                    <pic:cNvPr id="79936852" name="Picture 1" descr="A graph showing the price of energy&#10;&#10;Description automatically generated"/>
+                    <pic:cNvPicPr/>
+                  </pic:nvPicPr>
+                  <pic:blipFill>
+                    <a:blip r:embed="rId9"/>
+                    <a:stretch>
+                      <a:fillRect/>
+                    </a:stretch>
+                  </pic:blipFill>
+                  <pic:spPr>
+                    <a:xfrm>
+                      <a:off x="0" y="0"/>
+                      <a:ext cx="4823325" cy="2439010"/>
+                    </a:xfrm>
+                    <a:prstGeom prst="rect">
+                      <a:avLst/>
+                    </a:prstGeom>
+                  </pic:spPr>
+                </pic:pic>
+              </a:graphicData>
+            </a:graphic>
+          </wp:inline>
+        </w:drawing>
+      </w:r>
+    </w:p>
+    <w:p>
+      <w:pPr>
+        <w:ind w:left="720"/>
+        <w:jc w:val="both"/>
+        <w:rPr>
+          <w:sz w:val="24"/>
+          <w:szCs w:val="24"/>
+        </w:rPr>
+      </w:pPr>
+      <w:r>
+        <w:rPr>
+          <w:sz w:val="24"/>
+          <w:szCs w:val="24"/>
+        </w:rPr>
+        <w:t xml:space="preserve">The </w:t>
+      </w:r>
+      <w:r>
+        <w:rPr>
+          <w:sz w:val="24"/>
+          <w:szCs w:val="24"/>
+        </w:rPr>
+        <w:t>Dickey-Fuller test</w:t>
+      </w:r>
+      <w:r>
+        <w:rPr>
+          <w:sz w:val="24"/>
+          <w:szCs w:val="24"/>
+        </w:rPr>
+        <w:t xml:space="preserve"> is performed both on the complete data (p-value=</w:t>
+      </w:r>
+      <w:r>
+        <w:t xml:space="preserve"> </w:t>
+      </w:r>
+      <w:r>
+        <w:rPr>
+          <w:sz w:val="24"/>
+          <w:szCs w:val="24"/>
+        </w:rPr>
+        <w:t>0.40</w:t>
+      </w:r>
+      <w:r>
+        <w:rPr>
+          <w:sz w:val="24"/>
+          <w:szCs w:val="24"/>
+        </w:rPr>
+        <w:t xml:space="preserve">)  and the train data (p-value=0.46), showing that the data is non-stationary. The </w:t>
+      </w:r>
+      <w:r>
+        <w:rPr>
+          <w:sz w:val="24"/>
+          <w:szCs w:val="24"/>
+        </w:rPr>
+        <w:t>one degree differentiated data</w:t>
+      </w:r>
+      <w:r>
+        <w:rPr>
+          <w:sz w:val="24"/>
+          <w:szCs w:val="24"/>
+        </w:rPr>
+        <w:t xml:space="preserve"> results instead stationary (p-value=</w:t>
+      </w:r>
+      <w:r>
+        <w:t xml:space="preserve"> </w:t>
+      </w:r>
+      <w:r>
+        <w:rPr>
+          <w:sz w:val="24"/>
+          <w:szCs w:val="24"/>
+        </w:rPr>
+        <w:t>6.532345087273852e-11</w:t>
+      </w:r>
+      <w:r>
+        <w:rPr>
+          <w:sz w:val="24"/>
+          <w:szCs w:val="24"/>
+        </w:rPr>
+        <w:t>).</w:t>
+      </w:r>
+    </w:p>
+    <w:p>
+      <w:pPr>
+        <w:ind w:left="720"/>
+        <w:jc w:val="both"/>
+        <w:rPr>
+          <w:sz w:val="24"/>
+          <w:szCs w:val="24"/>
+        </w:rPr>
+      </w:pPr>
+      <w:r>
+        <w:rPr>
+          <w:sz w:val="24"/>
+          <w:szCs w:val="24"/>
+        </w:rPr>
+        <w:t xml:space="preserve">The </w:t>
+      </w:r>
+      <w:r>
+        <w:rPr>
+          <w:sz w:val="24"/>
+          <w:szCs w:val="24"/>
+        </w:rPr>
+        <w:t xml:space="preserve">ACF and PACF  plotted </w:t>
+      </w:r>
+      <w:r>
+        <w:rPr>
+          <w:sz w:val="24"/>
+          <w:szCs w:val="24"/>
+        </w:rPr>
+        <w:t xml:space="preserve">on </w:t>
+      </w:r>
+      <w:r>
+        <w:rPr>
+          <w:sz w:val="24"/>
+          <w:szCs w:val="24"/>
+        </w:rPr>
+        <w:t xml:space="preserve">both </w:t>
+      </w:r>
+      <w:r>
+        <w:rPr>
+          <w:sz w:val="24"/>
+          <w:szCs w:val="24"/>
+        </w:rPr>
+        <w:t xml:space="preserve">the regular and the </w:t>
+      </w:r>
+      <w:r>
+        <w:rPr>
+          <w:sz w:val="24"/>
+          <w:szCs w:val="24"/>
+        </w:rPr>
+        <w:t>differentiated data</w:t>
+      </w:r>
+      <w:r>
+        <w:rPr>
+          <w:sz w:val="24"/>
+          <w:szCs w:val="24"/>
+        </w:rPr>
+        <w:t xml:space="preserve">, show that a seasonal component of 7 days evident in the regular data decreases its significance in the differentiated data. </w:t>
+      </w:r>
+      <w:r>
+        <w:rPr>
+          <w:sz w:val="24"/>
+          <w:szCs w:val="24"/>
+        </w:rPr>
+        <w:t xml:space="preserve">Furthermore, the inspection of the ACF plot suggests values of 0 or 1 for the MA component after differentiation, while the PACF plot suggests values of 2 or 3 for the AR component after differentiation. </w:t>
+      </w:r>
+    </w:p>
+    <w:p>
+      <w:pPr>
+        <w:ind w:left="720"/>
+        <w:jc w:val="both"/>
+        <w:rPr>
+          <w:sz w:val="24"/>
+          <w:szCs w:val="24"/>
+        </w:rPr>
+      </w:pPr>
+      <w:r>
+        <w:drawing>
+          <wp:inline distT="0" distB="0" distL="0" distR="0" wp14:anchorId="53200A85" wp14:editId="0BD289AC">
+            <wp:extent cx="4030980" cy="3072913"/>
+            <wp:effectExtent l="0" t="0" r="7620" b="0"/>
+            <wp:docPr id="101242025" name="Picture 1" descr="A graph with blue lines and dots&#10;&#10;Description automatically generated"/>
+            <wp:cNvGraphicFramePr>
+              <a:graphicFrameLocks xmlns:a="http://schemas.openxmlformats.org/drawingml/2006/main" noChangeAspect="1"/>
+            </wp:cNvGraphicFramePr>
+            <a:graphic xmlns:a="http://schemas.openxmlformats.org/drawingml/2006/main">
+              <a:graphicData uri="http://schemas.openxmlformats.org/drawingml/2006/picture">
+                <pic:pic xmlns:pic="http://schemas.openxmlformats.org/drawingml/2006/picture">
+                  <pic:nvPicPr>
+                    <pic:cNvPr id="101242025" name="Picture 1" descr="A graph with blue lines and dots&#10;&#10;Description automatically generated"/>
+                    <pic:cNvPicPr/>
+                  </pic:nvPicPr>
+                  <pic:blipFill>
+                    <a:blip r:embed="rId10"/>
+                    <a:stretch>
+                      <a:fillRect/>
+                    </a:stretch>
+                  </pic:blipFill>
+                  <pic:spPr>
+                    <a:xfrm>
+                      <a:off x="0" y="0"/>
+                      <a:ext cx="4034874" cy="3075881"/>
+                    </a:xfrm>
+                    <a:prstGeom prst="rect">
+                      <a:avLst/>
+                    </a:prstGeom>
+                  </pic:spPr>
+                </pic:pic>
+              </a:graphicData>
+            </a:graphic>
+          </wp:inline>
+        </w:drawing>
+      </w:r>
+    </w:p>
+    <w:p>
+      <w:pPr>
+        <w:ind w:left="720"/>
+        <w:jc w:val="both"/>
+        <w:rPr>
+          <w:sz w:val="24"/>
+          <w:szCs w:val="24"/>
+        </w:rPr>
+      </w:pPr>
+    </w:p>
+    <w:p>
+      <w:pPr>
+        <w:ind w:left="720"/>
+        <w:jc w:val="both"/>
+        <w:rPr>
+          <w:sz w:val="24"/>
+          <w:szCs w:val="24"/>
+        </w:rPr>
+      </w:pPr>
+      <w:r>
+        <w:lastRenderedPageBreak/>
+        <w:drawing>
+          <wp:inline distT="0" distB="0" distL="0" distR="0" wp14:anchorId="2FB20BD3" wp14:editId="6D065D92">
+            <wp:extent cx="3998300" cy="3048000"/>
+            <wp:effectExtent l="0" t="0" r="2540" b="0"/>
+            <wp:docPr id="1031373828" name="Picture 1" descr="A graph with blue dots&#10;&#10;Description automatically generated"/>
+            <wp:cNvGraphicFramePr>
+              <a:graphicFrameLocks xmlns:a="http://schemas.openxmlformats.org/drawingml/2006/main" noChangeAspect="1"/>
+            </wp:cNvGraphicFramePr>
+            <a:graphic xmlns:a="http://schemas.openxmlformats.org/drawingml/2006/main">
+              <a:graphicData uri="http://schemas.openxmlformats.org/drawingml/2006/picture">
+                <pic:pic xmlns:pic="http://schemas.openxmlformats.org/drawingml/2006/picture">
+                  <pic:nvPicPr>
+                    <pic:cNvPr id="1031373828" name="Picture 1" descr="A graph with blue dots&#10;&#10;Description automatically generated"/>
+                    <pic:cNvPicPr/>
+                  </pic:nvPicPr>
+                  <pic:blipFill>
+                    <a:blip r:embed="rId11"/>
+                    <a:stretch>
+                      <a:fillRect/>
+                    </a:stretch>
+                  </pic:blipFill>
+                  <pic:spPr>
+                    <a:xfrm>
+                      <a:off x="0" y="0"/>
+                      <a:ext cx="4001057" cy="3050102"/>
+                    </a:xfrm>
+                    <a:prstGeom prst="rect">
+                      <a:avLst/>
+                    </a:prstGeom>
+                  </pic:spPr>
+                </pic:pic>
+              </a:graphicData>
+            </a:graphic>
+          </wp:inline>
+        </w:drawing>
+      </w:r>
+    </w:p>
+    <w:p>
+      <w:pPr>
+        <w:ind w:left="720"/>
+        <w:jc w:val="both"/>
+        <w:rPr>
+          <w:sz w:val="24"/>
+          <w:szCs w:val="24"/>
+        </w:rPr>
+      </w:pPr>
+      <w:r>
+        <w:rPr>
+          <w:sz w:val="24"/>
+          <w:szCs w:val="24"/>
+        </w:rPr>
+        <w:t xml:space="preserve">Figures x and x: Autocorrelation and Partial Autocorrelation in the original data. </w:t>
+      </w:r>
+    </w:p>
+    <w:p>
+      <w:pPr>
+        <w:ind w:left="720"/>
+        <w:jc w:val="both"/>
+        <w:rPr>
+          <w:sz w:val="24"/>
+          <w:szCs w:val="24"/>
+        </w:rPr>
+      </w:pPr>
+      <w:r>
+        <w:drawing>
+          <wp:inline distT="0" distB="0" distL="0" distR="0" wp14:anchorId="040A2BFE" wp14:editId="41F29446">
+            <wp:extent cx="3997960" cy="3047740"/>
+            <wp:effectExtent l="0" t="0" r="2540" b="635"/>
+            <wp:docPr id="426998672" name="Picture 1" descr="A graph with blue dots and numbers&#10;&#10;Description automatically generated"/>
+            <wp:cNvGraphicFramePr>
+              <a:graphicFrameLocks xmlns:a="http://schemas.openxmlformats.org/drawingml/2006/main" noChangeAspect="1"/>
+            </wp:cNvGraphicFramePr>
+            <a:graphic xmlns:a="http://schemas.openxmlformats.org/drawingml/2006/main">
+              <a:graphicData uri="http://schemas.openxmlformats.org/drawingml/2006/picture">
+                <pic:pic xmlns:pic="http://schemas.openxmlformats.org/drawingml/2006/picture">
+                  <pic:nvPicPr>
+                    <pic:cNvPr id="426998672" name="Picture 1" descr="A graph with blue dots and numbers&#10;&#10;Description automatically generated"/>
+                    <pic:cNvPicPr/>
+                  </pic:nvPicPr>
+                  <pic:blipFill>
+                    <a:blip r:embed="rId12"/>
+                    <a:stretch>
+                      <a:fillRect/>
+                    </a:stretch>
+                  </pic:blipFill>
+                  <pic:spPr>
+                    <a:xfrm>
+                      <a:off x="0" y="0"/>
+                      <a:ext cx="4011716" cy="3058226"/>
+                    </a:xfrm>
+                    <a:prstGeom prst="rect">
+                      <a:avLst/>
+                    </a:prstGeom>
+                  </pic:spPr>
+                </pic:pic>
+              </a:graphicData>
+            </a:graphic>
+          </wp:inline>
+        </w:drawing>
+      </w:r>
+    </w:p>
+    <w:p>
+      <w:pPr>
+        <w:ind w:left="720"/>
+        <w:jc w:val="both"/>
+        <w:rPr>
+          <w:sz w:val="24"/>
+          <w:szCs w:val="24"/>
+        </w:rPr>
+      </w:pPr>
+      <w:r>
+        <w:lastRenderedPageBreak/>
+        <w:drawing>
+          <wp:inline distT="0" distB="0" distL="0" distR="0" wp14:anchorId="7474F36E" wp14:editId="51BA394C">
+            <wp:extent cx="3858360" cy="2941320"/>
+            <wp:effectExtent l="0" t="0" r="8890" b="0"/>
+            <wp:docPr id="1399727997" name="Picture 1" descr="A graph with blue dots and numbers&#10;&#10;Description automatically generated"/>
+            <wp:cNvGraphicFramePr>
+              <a:graphicFrameLocks xmlns:a="http://schemas.openxmlformats.org/drawingml/2006/main" noChangeAspect="1"/>
+            </wp:cNvGraphicFramePr>
+            <a:graphic xmlns:a="http://schemas.openxmlformats.org/drawingml/2006/main">
+              <a:graphicData uri="http://schemas.openxmlformats.org/drawingml/2006/picture">
+                <pic:pic xmlns:pic="http://schemas.openxmlformats.org/drawingml/2006/picture">
+                  <pic:nvPicPr>
+                    <pic:cNvPr id="1399727997" name="Picture 1" descr="A graph with blue dots and numbers&#10;&#10;Description automatically generated"/>
+                    <pic:cNvPicPr/>
+                  </pic:nvPicPr>
+                  <pic:blipFill>
+                    <a:blip r:embed="rId13"/>
+                    <a:stretch>
+                      <a:fillRect/>
+                    </a:stretch>
+                  </pic:blipFill>
+                  <pic:spPr>
+                    <a:xfrm>
+                      <a:off x="0" y="0"/>
+                      <a:ext cx="3864163" cy="2945744"/>
+                    </a:xfrm>
+                    <a:prstGeom prst="rect">
+                      <a:avLst/>
+                    </a:prstGeom>
+                  </pic:spPr>
+                </pic:pic>
+              </a:graphicData>
+            </a:graphic>
+          </wp:inline>
+        </w:drawing>
+      </w:r>
+    </w:p>
+    <w:p>
+      <w:pPr>
+        <w:ind w:left="720"/>
+        <w:jc w:val="both"/>
+        <w:rPr>
+          <w:sz w:val="24"/>
+          <w:szCs w:val="24"/>
+        </w:rPr>
+      </w:pPr>
+      <w:r>
+        <w:rPr>
+          <w:sz w:val="24"/>
+          <w:szCs w:val="24"/>
+        </w:rPr>
+        <w:t xml:space="preserve">Figures x and x: Autocorrelation and Partial Autocorrelation in the </w:t>
+      </w:r>
+      <w:r>
+        <w:rPr>
+          <w:sz w:val="24"/>
+          <w:szCs w:val="24"/>
+        </w:rPr>
+        <w:t xml:space="preserve">differentiated </w:t>
+      </w:r>
+      <w:r>
+        <w:rPr>
+          <w:sz w:val="24"/>
+          <w:szCs w:val="24"/>
+        </w:rPr>
+        <w:t xml:space="preserve">data. </w:t>
+      </w:r>
+    </w:p>
+    <w:p>
+      <w:pPr>
+        <w:ind w:left="720"/>
+        <w:jc w:val="both"/>
+        <w:rPr>
+          <w:sz w:val="24"/>
+          <w:szCs w:val="24"/>
+        </w:rPr>
+      </w:pPr>
+      <w:r>
+        <w:rPr>
+          <w:sz w:val="24"/>
+          <w:szCs w:val="24"/>
+        </w:rPr>
+        <w:t xml:space="preserve">Since a seasonal aspect is visible, it is chosen to employ the model SARIMAX. Consequently, a grid to search for values of ‘p’, ‘d’, ‘q’, ‘P’, ‘D’, ‘Q’ is set and results of any combinations are evaluated </w:t>
+      </w:r>
+      <w:r>
+        <w:rPr>
+          <w:sz w:val="24"/>
+          <w:szCs w:val="24"/>
+        </w:rPr>
+        <w:t>by AIC values</w:t>
+      </w:r>
+      <w:r>
+        <w:rPr>
+          <w:sz w:val="24"/>
+          <w:szCs w:val="24"/>
+        </w:rPr>
+        <w:t xml:space="preserve">. </w:t>
+      </w:r>
+      <w:r>
+        <w:rPr>
+          <w:sz w:val="24"/>
+          <w:szCs w:val="24"/>
+        </w:rPr>
+        <w:t xml:space="preserve">The objective is to select a combination of parameters that balances the necessity of minimising the AIC values while also controlling for overfitting. It is also accounted for the necessity of differentiation, so that ‘d’ must be greater or equal to 1. </w:t>
+      </w:r>
+    </w:p>
+    <w:p>
+      <w:pPr>
+        <w:ind w:left="720"/>
+        <w:jc w:val="both"/>
+        <w:rPr>
+          <w:sz w:val="24"/>
+          <w:szCs w:val="24"/>
+        </w:rPr>
+      </w:pPr>
+      <w:r>
+        <w:rPr>
+          <w:sz w:val="24"/>
+          <w:szCs w:val="24"/>
+        </w:rPr>
+        <w:t xml:space="preserve">After considering ACF and PACF plots, results of the grid search with corresponding AIC values and after  a certain degree of experimentation, the chosen parameters are: </w:t>
+      </w:r>
+    </w:p>
+    <w:p>
+      <w:pPr>
+        <w:ind w:left="720"/>
+        <w:jc w:val="both"/>
+        <w:rPr>
+          <w:sz w:val="24"/>
+          <w:szCs w:val="24"/>
+        </w:rPr>
+      </w:pPr>
+    </w:p>
+    <w:tbl>
+      <w:tblPr>
+        <w:tblStyle w:val="TableGrid"/>
+        <w:tblW w:w="8407" w:type="dxa"/>
+        <w:tblInd w:w="720" w:type="dxa"/>
+        <w:tblLook w:val="04A0" w:firstRow="1" w:lastRow="0" w:firstColumn="1" w:lastColumn="0" w:noHBand="0" w:noVBand="1"/>
+      </w:tblPr>
+      <w:tblGrid>
+        <w:gridCol w:w="989"/>
+        <w:gridCol w:w="1006"/>
+        <w:gridCol w:w="1005"/>
+        <w:gridCol w:w="1005"/>
+        <w:gridCol w:w="1005"/>
+        <w:gridCol w:w="1006"/>
+        <w:gridCol w:w="2391"/>
+      </w:tblGrid>
+      <w:tr>
+        <w:trPr>
+          <w:trHeight w:val="626"/>
+        </w:trPr>
+        <w:tc>
+          <w:tcPr>
+            <w:tcW w:w="989" w:type="dxa"/>
+            <w:shd w:val="clear" w:color="auto" w:fill="D9E2F3" w:themeFill="accent1" w:themeFillTint="33"/>
+          </w:tcPr>
+          <w:p>
+            <w:pPr>
+              <w:jc w:val="center"/>
+              <w:rPr>
+                <w:b/>
+                <w:bCs/>
+                <w:sz w:val="24"/>
+                <w:szCs w:val="24"/>
+              </w:rPr>
+            </w:pPr>
+            <w:r>
+              <w:rPr>
+                <w:b/>
+                <w:bCs/>
+                <w:sz w:val="24"/>
+                <w:szCs w:val="24"/>
+              </w:rPr>
+              <w:t>p =3</w:t>
+            </w:r>
+          </w:p>
+        </w:tc>
+        <w:tc>
+          <w:tcPr>
+            <w:tcW w:w="1006" w:type="dxa"/>
+            <w:shd w:val="clear" w:color="auto" w:fill="D9E2F3" w:themeFill="accent1" w:themeFillTint="33"/>
+          </w:tcPr>
+          <w:p>
+            <w:pPr>
+              <w:jc w:val="center"/>
+              <w:rPr>
+                <w:b/>
+                <w:bCs/>
+                <w:sz w:val="24"/>
+                <w:szCs w:val="24"/>
+              </w:rPr>
+            </w:pPr>
+            <w:r>
+              <w:rPr>
+                <w:b/>
+                <w:bCs/>
+                <w:sz w:val="24"/>
+                <w:szCs w:val="24"/>
+              </w:rPr>
+              <w:t>d =1</w:t>
+            </w:r>
+          </w:p>
+        </w:tc>
+        <w:tc>
+          <w:tcPr>
+            <w:tcW w:w="1005" w:type="dxa"/>
+            <w:shd w:val="clear" w:color="auto" w:fill="D9E2F3" w:themeFill="accent1" w:themeFillTint="33"/>
+          </w:tcPr>
+          <w:p>
+            <w:pPr>
+              <w:jc w:val="center"/>
+              <w:rPr>
+                <w:b/>
+                <w:bCs/>
+                <w:sz w:val="24"/>
+                <w:szCs w:val="24"/>
+              </w:rPr>
+            </w:pPr>
+            <w:r>
+              <w:rPr>
+                <w:b/>
+                <w:bCs/>
+                <w:sz w:val="24"/>
+                <w:szCs w:val="24"/>
+              </w:rPr>
+              <w:t xml:space="preserve">q = </w:t>
+            </w:r>
+            <w:r>
+              <w:rPr>
+                <w:b/>
+                <w:bCs/>
+                <w:sz w:val="24"/>
+                <w:szCs w:val="24"/>
+              </w:rPr>
+              <w:t>0</w:t>
+            </w:r>
+          </w:p>
+        </w:tc>
+        <w:tc>
+          <w:tcPr>
+            <w:tcW w:w="1005" w:type="dxa"/>
+            <w:shd w:val="clear" w:color="auto" w:fill="B4C6E7" w:themeFill="accent1" w:themeFillTint="66"/>
+          </w:tcPr>
+          <w:p>
+            <w:pPr>
+              <w:jc w:val="center"/>
+              <w:rPr>
+                <w:b/>
+                <w:bCs/>
+                <w:sz w:val="24"/>
+                <w:szCs w:val="24"/>
+              </w:rPr>
+            </w:pPr>
+            <w:r>
+              <w:rPr>
+                <w:b/>
+                <w:bCs/>
+                <w:sz w:val="24"/>
+                <w:szCs w:val="24"/>
+              </w:rPr>
+              <w:t>P = 0</w:t>
+            </w:r>
+          </w:p>
+        </w:tc>
+        <w:tc>
+          <w:tcPr>
+            <w:tcW w:w="1005" w:type="dxa"/>
+            <w:shd w:val="clear" w:color="auto" w:fill="B4C6E7" w:themeFill="accent1" w:themeFillTint="66"/>
+          </w:tcPr>
+          <w:p>
+            <w:pPr>
+              <w:jc w:val="center"/>
+              <w:rPr>
+                <w:b/>
+                <w:bCs/>
+                <w:sz w:val="24"/>
+                <w:szCs w:val="24"/>
+              </w:rPr>
+            </w:pPr>
+            <w:r>
+              <w:rPr>
+                <w:b/>
+                <w:bCs/>
+                <w:sz w:val="24"/>
+                <w:szCs w:val="24"/>
+              </w:rPr>
+              <w:t>D = 1</w:t>
+            </w:r>
+          </w:p>
+        </w:tc>
+        <w:tc>
+          <w:tcPr>
+            <w:tcW w:w="1006" w:type="dxa"/>
+            <w:shd w:val="clear" w:color="auto" w:fill="B4C6E7" w:themeFill="accent1" w:themeFillTint="66"/>
+          </w:tcPr>
+          <w:p>
+            <w:pPr>
+              <w:jc w:val="center"/>
+              <w:rPr>
+                <w:b/>
+                <w:bCs/>
+                <w:sz w:val="24"/>
+                <w:szCs w:val="24"/>
+              </w:rPr>
+            </w:pPr>
+            <w:r>
+              <w:rPr>
+                <w:b/>
+                <w:bCs/>
+                <w:sz w:val="24"/>
+                <w:szCs w:val="24"/>
+              </w:rPr>
+              <w:t>Q = 3</w:t>
+            </w:r>
+          </w:p>
+        </w:tc>
+        <w:tc>
+          <w:tcPr>
+            <w:tcW w:w="2391" w:type="dxa"/>
+            <w:shd w:val="clear" w:color="auto" w:fill="FFF2CC" w:themeFill="accent4" w:themeFillTint="33"/>
+          </w:tcPr>
+          <w:p>
+            <w:pPr>
+              <w:jc w:val="center"/>
+              <w:rPr>
+                <w:b/>
+                <w:bCs/>
+                <w:sz w:val="24"/>
+                <w:szCs w:val="24"/>
+              </w:rPr>
+            </w:pPr>
+            <w:r>
+              <w:rPr>
+                <w:b/>
+                <w:bCs/>
+                <w:sz w:val="24"/>
+                <w:szCs w:val="24"/>
+              </w:rPr>
+              <w:t xml:space="preserve">AIC Value= </w:t>
+            </w:r>
+            <w:r>
+              <w:rPr>
+                <w:b/>
+                <w:bCs/>
+                <w:sz w:val="24"/>
+                <w:szCs w:val="24"/>
+              </w:rPr>
+              <w:t>1932</w:t>
+            </w:r>
+          </w:p>
+        </w:tc>
+      </w:tr>
+    </w:tbl>
+    <w:p>
+      <w:pPr>
+        <w:jc w:val="both"/>
+        <w:rPr>
+          <w:sz w:val="24"/>
+          <w:szCs w:val="24"/>
+        </w:rPr>
+      </w:pPr>
+    </w:p>
+    <w:p>
+      <w:pPr>
+        <w:jc w:val="both"/>
+        <w:rPr>
+          <w:sz w:val="24"/>
+          <w:szCs w:val="24"/>
+        </w:rPr>
+      </w:pPr>
+      <w:r>
+        <w:rPr>
+          <w:sz w:val="24"/>
+          <w:szCs w:val="24"/>
+        </w:rPr>
+        <w:t xml:space="preserve">             Table 1: SARIMAX parameters. </w:t>
+      </w:r>
+    </w:p>
+    <w:p>
+      <w:pPr>
+        <w:pStyle w:val="ListParagraph"/>
+        <w:numPr>
+          <w:ilvl w:val="1"/>
+          <w:numId w:val="1"/>
+        </w:numPr>
+        <w:jc w:val="both"/>
+        <w:rPr>
+          <w:b/>
+          <w:bCs/>
+          <w:sz w:val="28"/>
+          <w:szCs w:val="28"/>
+        </w:rPr>
+      </w:pPr>
+      <w:r>
+        <w:rPr>
+          <w:b/>
+          <w:bCs/>
+          <w:sz w:val="28"/>
+          <w:szCs w:val="28"/>
+        </w:rPr>
+        <w:t>Results of time series forecasting.</w:t>
+      </w:r>
+    </w:p>
+    <w:p>
+      <w:pPr>
+        <w:ind w:left="720"/>
+        <w:jc w:val="both"/>
+        <w:rPr>
+          <w:sz w:val="24"/>
+          <w:szCs w:val="24"/>
+        </w:rPr>
+      </w:pPr>
+      <w:r>
+        <w:rPr>
+          <w:sz w:val="24"/>
+          <w:szCs w:val="24"/>
+        </w:rPr>
+        <w:t xml:space="preserve">Predictions </w:t>
+      </w:r>
+      <w:r>
+        <w:rPr>
+          <w:sz w:val="24"/>
+          <w:szCs w:val="24"/>
+        </w:rPr>
+        <w:t xml:space="preserve">are made for the test set and a set of evaluation metrics are employed to check model adequacy. These are the </w:t>
+      </w:r>
+      <w:r>
+        <w:rPr>
+          <w:sz w:val="24"/>
+          <w:szCs w:val="24"/>
+        </w:rPr>
+        <w:t xml:space="preserve">model evaluations and </w:t>
+      </w:r>
+      <w:r>
+        <w:rPr>
+          <w:sz w:val="24"/>
+          <w:szCs w:val="24"/>
+        </w:rPr>
+        <w:t xml:space="preserve">results: </w:t>
+      </w:r>
+    </w:p>
+    <w:tbl>
+      <w:tblPr>
+        <w:tblStyle w:val="TableGrid"/>
+        <w:tblW w:w="8711" w:type="dxa"/>
+        <w:tblInd w:w="720" w:type="dxa"/>
+        <w:tblLook w:val="04A0" w:firstRow="1" w:lastRow="0" w:firstColumn="1" w:lastColumn="0" w:noHBand="0" w:noVBand="1"/>
+      </w:tblPr>
+      <w:tblGrid>
+        <w:gridCol w:w="1382"/>
+        <w:gridCol w:w="2376"/>
+        <w:gridCol w:w="2377"/>
+        <w:gridCol w:w="2576"/>
+      </w:tblGrid>
+      <w:tr>
+        <w:trPr>
+          <w:trHeight w:val="679"/>
+        </w:trPr>
+        <w:tc>
+          <w:tcPr>
+            <w:tcW w:w="1382" w:type="dxa"/>
+            <w:shd w:val="clear" w:color="auto" w:fill="F7CAAC" w:themeFill="accent2" w:themeFillTint="66"/>
+          </w:tcPr>
+          <w:p>
+            <w:pPr>
+              <w:jc w:val="center"/>
+              <w:rPr>
+                <w:b/>
+                <w:bCs/>
+                <w:sz w:val="24"/>
+                <w:szCs w:val="24"/>
+              </w:rPr>
+            </w:pPr>
+            <w:r>
+              <w:rPr>
+                <w:b/>
+                <w:bCs/>
+                <w:sz w:val="24"/>
+                <w:szCs w:val="24"/>
+              </w:rPr>
+              <w:t>R^2</w:t>
+            </w:r>
+          </w:p>
+        </w:tc>
+        <w:tc>
+          <w:tcPr>
+            <w:tcW w:w="2376" w:type="dxa"/>
+            <w:shd w:val="clear" w:color="auto" w:fill="F7CAAC" w:themeFill="accent2" w:themeFillTint="66"/>
+          </w:tcPr>
+          <w:p>
+            <w:pPr>
+              <w:jc w:val="center"/>
+              <w:rPr>
+                <w:b/>
+                <w:bCs/>
+                <w:sz w:val="24"/>
+                <w:szCs w:val="24"/>
+              </w:rPr>
+            </w:pPr>
+            <w:r>
+              <w:rPr>
+                <w:b/>
+                <w:bCs/>
+                <w:sz w:val="24"/>
+                <w:szCs w:val="24"/>
+              </w:rPr>
+              <w:t>Mean Squared Error</w:t>
+            </w:r>
+          </w:p>
+        </w:tc>
+        <w:tc>
+          <w:tcPr>
+            <w:tcW w:w="2377" w:type="dxa"/>
+            <w:shd w:val="clear" w:color="auto" w:fill="F7CAAC" w:themeFill="accent2" w:themeFillTint="66"/>
+          </w:tcPr>
+          <w:p>
+            <w:pPr>
+              <w:jc w:val="center"/>
+              <w:rPr>
+                <w:b/>
+                <w:bCs/>
+                <w:sz w:val="24"/>
+                <w:szCs w:val="24"/>
+              </w:rPr>
+            </w:pPr>
+            <w:r>
+              <w:rPr>
+                <w:b/>
+                <w:bCs/>
+                <w:sz w:val="24"/>
+                <w:szCs w:val="24"/>
+              </w:rPr>
+              <w:t>Mean Absolute Error</w:t>
+            </w:r>
+          </w:p>
+        </w:tc>
+        <w:tc>
+          <w:tcPr>
+            <w:tcW w:w="2576" w:type="dxa"/>
+            <w:shd w:val="clear" w:color="auto" w:fill="F7CAAC" w:themeFill="accent2" w:themeFillTint="66"/>
+          </w:tcPr>
+          <w:p>
+            <w:pPr>
+              <w:jc w:val="center"/>
+              <w:rPr>
+                <w:b/>
+                <w:bCs/>
+                <w:sz w:val="24"/>
+                <w:szCs w:val="24"/>
+              </w:rPr>
+            </w:pPr>
+            <w:r>
+              <w:rPr>
+                <w:b/>
+                <w:bCs/>
+                <w:sz w:val="24"/>
+                <w:szCs w:val="24"/>
+              </w:rPr>
+              <w:t xml:space="preserve">Mean </w:t>
+            </w:r>
+            <w:r>
+              <w:rPr>
+                <w:b/>
+                <w:bCs/>
+                <w:sz w:val="24"/>
+                <w:szCs w:val="24"/>
+              </w:rPr>
+              <w:t xml:space="preserve">Root </w:t>
+            </w:r>
+            <w:r>
+              <w:rPr>
+                <w:b/>
+                <w:bCs/>
+                <w:sz w:val="24"/>
+                <w:szCs w:val="24"/>
+              </w:rPr>
+              <w:t>Squared Error</w:t>
+            </w:r>
+          </w:p>
+        </w:tc>
+      </w:tr>
+      <w:tr>
+        <w:trPr>
+          <w:trHeight w:val="679"/>
+        </w:trPr>
+        <w:tc>
+          <w:tcPr>
+            <w:tcW w:w="1382" w:type="dxa"/>
+          </w:tcPr>
+          <w:p>
+            <w:pPr>
+              <w:jc w:val="center"/>
+              <w:rPr>
+                <w:b/>
+                <w:bCs/>
+                <w:sz w:val="24"/>
+                <w:szCs w:val="24"/>
+              </w:rPr>
+            </w:pPr>
+            <w:r>
+              <w:rPr>
+                <w:b/>
+                <w:bCs/>
+                <w:sz w:val="24"/>
+                <w:szCs w:val="24"/>
+              </w:rPr>
+              <w:t>0.04</w:t>
+            </w:r>
+          </w:p>
+        </w:tc>
+        <w:tc>
+          <w:tcPr>
+            <w:tcW w:w="2376" w:type="dxa"/>
+          </w:tcPr>
+          <w:p>
+            <w:pPr>
+              <w:jc w:val="center"/>
+              <w:rPr>
+                <w:b/>
+                <w:bCs/>
+                <w:sz w:val="24"/>
+                <w:szCs w:val="24"/>
+              </w:rPr>
+            </w:pPr>
+            <w:r>
+              <w:rPr>
+                <w:b/>
+                <w:bCs/>
+                <w:sz w:val="24"/>
+                <w:szCs w:val="24"/>
+              </w:rPr>
+              <w:t>5.47</w:t>
+            </w:r>
+          </w:p>
+        </w:tc>
+        <w:tc>
+          <w:tcPr>
+            <w:tcW w:w="2377" w:type="dxa"/>
+          </w:tcPr>
+          <w:p>
+            <w:pPr>
+              <w:jc w:val="center"/>
+              <w:rPr>
+                <w:b/>
+                <w:bCs/>
+                <w:sz w:val="24"/>
+                <w:szCs w:val="24"/>
+              </w:rPr>
+            </w:pPr>
+            <w:r>
+              <w:rPr>
+                <w:b/>
+                <w:bCs/>
+                <w:sz w:val="24"/>
+                <w:szCs w:val="24"/>
+              </w:rPr>
+              <w:t>1.92</w:t>
+            </w:r>
+          </w:p>
+        </w:tc>
+        <w:tc>
+          <w:tcPr>
+            <w:tcW w:w="2576" w:type="dxa"/>
+          </w:tcPr>
+          <w:p>
+            <w:pPr>
+              <w:jc w:val="center"/>
+              <w:rPr>
+                <w:b/>
+                <w:bCs/>
+                <w:sz w:val="24"/>
+                <w:szCs w:val="24"/>
+              </w:rPr>
+            </w:pPr>
+            <w:r>
+              <w:rPr>
+                <w:b/>
+                <w:bCs/>
+                <w:sz w:val="24"/>
+                <w:szCs w:val="24"/>
+              </w:rPr>
+              <w:t>2.33</w:t>
+            </w:r>
+          </w:p>
+        </w:tc>
+      </w:tr>
+    </w:tbl>
+    <w:p>
+      <w:pPr>
+        <w:ind w:left="720"/>
+        <w:jc w:val="both"/>
+        <w:rPr>
+          <w:sz w:val="24"/>
+          <w:szCs w:val="24"/>
+        </w:rPr>
+      </w:pPr>
+    </w:p>
+    <w:p>
+      <w:pPr>
+        <w:ind w:left="720"/>
+        <w:jc w:val="both"/>
+        <w:rPr>
+          <w:sz w:val="24"/>
+          <w:szCs w:val="24"/>
+        </w:rPr>
+      </w:pPr>
+      <w:r>
+        <w:rPr>
+          <w:sz w:val="24"/>
+          <w:szCs w:val="24"/>
+        </w:rPr>
+        <w:t xml:space="preserve">Table 2: </w:t>
+      </w:r>
+      <w:r>
+        <w:rPr>
+          <w:sz w:val="24"/>
+          <w:szCs w:val="24"/>
+        </w:rPr>
+        <w:t xml:space="preserve">SARIMAX model evaluation metrics. </w:t>
+      </w:r>
+    </w:p>
+    <w:p>
+      <w:pPr>
+        <w:ind w:left="720"/>
+        <w:jc w:val="both"/>
+        <w:rPr>
+          <w:sz w:val="24"/>
+          <w:szCs w:val="24"/>
+        </w:rPr>
+      </w:pPr>
+      <w:r>
+        <w:lastRenderedPageBreak/>
+        <w:drawing>
+          <wp:inline distT="0" distB="0" distL="0" distR="0" wp14:anchorId="6F491E0F" wp14:editId="7927AE42">
+            <wp:extent cx="4663440" cy="3411855"/>
+            <wp:effectExtent l="0" t="0" r="3810" b="0"/>
+            <wp:docPr id="289737962" name="Picture 1" descr="A graph with blue and red lines&#10;&#10;Description automatically generated"/>
+            <wp:cNvGraphicFramePr>
+              <a:graphicFrameLocks xmlns:a="http://schemas.openxmlformats.org/drawingml/2006/main" noChangeAspect="1"/>
+            </wp:cNvGraphicFramePr>
+            <a:graphic xmlns:a="http://schemas.openxmlformats.org/drawingml/2006/main">
+              <a:graphicData uri="http://schemas.openxmlformats.org/drawingml/2006/picture">
+                <pic:pic xmlns:pic="http://schemas.openxmlformats.org/drawingml/2006/picture">
+                  <pic:nvPicPr>
+                    <pic:cNvPr id="289737962" name="Picture 1" descr="A graph with blue and red lines&#10;&#10;Description automatically generated"/>
+                    <pic:cNvPicPr/>
+                  </pic:nvPicPr>
+                  <pic:blipFill>
+                    <a:blip r:embed="rId14"/>
+                    <a:stretch>
+                      <a:fillRect/>
+                    </a:stretch>
+                  </pic:blipFill>
+                  <pic:spPr>
+                    <a:xfrm>
+                      <a:off x="0" y="0"/>
+                      <a:ext cx="4676989" cy="3421768"/>
+                    </a:xfrm>
+                    <a:prstGeom prst="rect">
+                      <a:avLst/>
+                    </a:prstGeom>
+                  </pic:spPr>
+                </pic:pic>
+              </a:graphicData>
+            </a:graphic>
+          </wp:inline>
+        </w:drawing>
+      </w:r>
+    </w:p>
+    <w:p>
+      <w:pPr>
+        <w:ind w:left="720"/>
+        <w:jc w:val="both"/>
+        <w:rPr>
+          <w:sz w:val="24"/>
+          <w:szCs w:val="24"/>
+        </w:rPr>
+      </w:pPr>
+      <w:r>
+        <w:rPr>
+          <w:sz w:val="24"/>
+          <w:szCs w:val="24"/>
+        </w:rPr>
+        <w:t xml:space="preserve">Figure X: </w:t>
+      </w:r>
+      <w:r>
+        <w:rPr>
+          <w:sz w:val="24"/>
+          <w:szCs w:val="24"/>
+        </w:rPr>
+        <w:t xml:space="preserve">Line Plot of actual price vs forecast. </w:t>
+      </w:r>
+    </w:p>
+    <w:p>
+      <w:pPr>
+        <w:ind w:left="720"/>
+        <w:jc w:val="both"/>
+        <w:rPr>
+          <w:sz w:val="24"/>
+          <w:szCs w:val="24"/>
+        </w:rPr>
+      </w:pPr>
+    </w:p>
+    <w:p>
+      <w:pPr>
+        <w:ind w:left="720"/>
+        <w:jc w:val="both"/>
+        <w:rPr>
+          <w:sz w:val="24"/>
+          <w:szCs w:val="24"/>
+        </w:rPr>
+      </w:pPr>
+      <w:r>
+        <w:rPr>
+          <w:sz w:val="24"/>
+          <w:szCs w:val="24"/>
+        </w:rPr>
+        <w:t xml:space="preserve">The attention is then focused only model performances on the last 10 observations, which are compared with performances on the first 10 observations. The following table resumes these results: </w:t>
+      </w:r>
+    </w:p>
+    <w:tbl>
+      <w:tblPr>
+        <w:tblStyle w:val="TableGrid"/>
+        <w:tblW w:w="0" w:type="auto"/>
+        <w:tblInd w:w="720" w:type="dxa"/>
+        <w:tblLook w:val="04A0" w:firstRow="1" w:lastRow="0" w:firstColumn="1" w:lastColumn="0" w:noHBand="0" w:noVBand="1"/>
+      </w:tblPr>
+      <w:tblGrid>
+        <w:gridCol w:w="2074"/>
+        <w:gridCol w:w="2074"/>
+        <w:gridCol w:w="2074"/>
+        <w:gridCol w:w="2074"/>
+      </w:tblGrid>
+      <w:tr>
+        <w:tc>
+          <w:tcPr>
+            <w:tcW w:w="8296" w:type="dxa"/>
+            <w:gridSpan w:val="4"/>
+            <w:shd w:val="clear" w:color="auto" w:fill="B4C6E7" w:themeFill="accent1" w:themeFillTint="66"/>
+          </w:tcPr>
+          <w:p>
+            <w:pPr>
+              <w:jc w:val="center"/>
+              <w:rPr>
+                <w:b/>
+                <w:bCs/>
+                <w:sz w:val="24"/>
+                <w:szCs w:val="24"/>
+              </w:rPr>
+            </w:pPr>
+            <w:r>
+              <w:rPr>
+                <w:b/>
+                <w:bCs/>
+                <w:sz w:val="24"/>
+                <w:szCs w:val="24"/>
+              </w:rPr>
+              <w:t xml:space="preserve">Last 10 </w:t>
+            </w:r>
+            <w:r>
+              <w:rPr>
+                <w:b/>
+                <w:bCs/>
+                <w:sz w:val="24"/>
+                <w:szCs w:val="24"/>
+              </w:rPr>
+              <w:t>Observations: Predictions  Evaluation Metrics</w:t>
+            </w:r>
+          </w:p>
+          <w:p>
+            <w:pPr>
+              <w:jc w:val="center"/>
+              <w:rPr>
+                <w:sz w:val="24"/>
+                <w:szCs w:val="24"/>
+              </w:rPr>
+            </w:pPr>
+          </w:p>
+        </w:tc>
+      </w:tr>
+      <w:tr>
+        <w:tc>
+          <w:tcPr>
+            <w:tcW w:w="2074" w:type="dxa"/>
+            <w:shd w:val="clear" w:color="auto" w:fill="C5E0B3" w:themeFill="accent6" w:themeFillTint="66"/>
+          </w:tcPr>
+          <w:p>
+            <w:pPr>
+              <w:jc w:val="center"/>
+              <w:rPr>
+                <w:b/>
+                <w:bCs/>
+                <w:sz w:val="24"/>
+                <w:szCs w:val="24"/>
+              </w:rPr>
+            </w:pPr>
+            <w:r>
+              <w:rPr>
+                <w:b/>
+                <w:bCs/>
+                <w:sz w:val="24"/>
+                <w:szCs w:val="24"/>
+              </w:rPr>
+              <w:t>R^2</w:t>
+            </w:r>
+          </w:p>
+        </w:tc>
+        <w:tc>
+          <w:tcPr>
+            <w:tcW w:w="2074" w:type="dxa"/>
+            <w:shd w:val="clear" w:color="auto" w:fill="C5E0B3" w:themeFill="accent6" w:themeFillTint="66"/>
+          </w:tcPr>
+          <w:p>
+            <w:pPr>
+              <w:jc w:val="center"/>
+              <w:rPr>
+                <w:b/>
+                <w:bCs/>
+                <w:sz w:val="24"/>
+                <w:szCs w:val="24"/>
+              </w:rPr>
+            </w:pPr>
+            <w:r>
+              <w:rPr>
+                <w:b/>
+                <w:bCs/>
+                <w:sz w:val="24"/>
+                <w:szCs w:val="24"/>
+              </w:rPr>
+              <w:t>MSE</w:t>
+            </w:r>
+          </w:p>
+        </w:tc>
+        <w:tc>
+          <w:tcPr>
+            <w:tcW w:w="2074" w:type="dxa"/>
+            <w:shd w:val="clear" w:color="auto" w:fill="C5E0B3" w:themeFill="accent6" w:themeFillTint="66"/>
+          </w:tcPr>
+          <w:p>
+            <w:pPr>
+              <w:jc w:val="center"/>
+              <w:rPr>
+                <w:b/>
+                <w:bCs/>
+                <w:sz w:val="24"/>
+                <w:szCs w:val="24"/>
+              </w:rPr>
+            </w:pPr>
+            <w:r>
+              <w:rPr>
+                <w:b/>
+                <w:bCs/>
+                <w:sz w:val="24"/>
+                <w:szCs w:val="24"/>
+              </w:rPr>
+              <w:t>MAE</w:t>
+            </w:r>
+          </w:p>
+        </w:tc>
+        <w:tc>
+          <w:tcPr>
+            <w:tcW w:w="2074" w:type="dxa"/>
+            <w:shd w:val="clear" w:color="auto" w:fill="C5E0B3" w:themeFill="accent6" w:themeFillTint="66"/>
+          </w:tcPr>
+          <w:p>
+            <w:pPr>
+              <w:jc w:val="center"/>
+              <w:rPr>
+                <w:b/>
+                <w:bCs/>
+                <w:sz w:val="24"/>
+                <w:szCs w:val="24"/>
+              </w:rPr>
+            </w:pPr>
+            <w:r>
+              <w:rPr>
+                <w:b/>
+                <w:bCs/>
+                <w:sz w:val="24"/>
+                <w:szCs w:val="24"/>
+              </w:rPr>
+              <w:t>MRSE</w:t>
+            </w:r>
+          </w:p>
+        </w:tc>
+      </w:tr>
+      <w:tr>
+        <w:tc>
+          <w:tcPr>
+            <w:tcW w:w="2074" w:type="dxa"/>
+          </w:tcPr>
+          <w:p>
+            <w:pPr>
+              <w:jc w:val="center"/>
+              <w:rPr>
+                <w:sz w:val="24"/>
+                <w:szCs w:val="24"/>
+              </w:rPr>
+            </w:pPr>
+            <w:r>
+              <w:rPr>
+                <w:sz w:val="24"/>
+                <w:szCs w:val="24"/>
+              </w:rPr>
+              <w:t>0.29</w:t>
+            </w:r>
+          </w:p>
+        </w:tc>
+        <w:tc>
+          <w:tcPr>
+            <w:tcW w:w="2074" w:type="dxa"/>
+          </w:tcPr>
+          <w:p>
+            <w:pPr>
+              <w:jc w:val="center"/>
+              <w:rPr>
+                <w:sz w:val="24"/>
+                <w:szCs w:val="24"/>
+              </w:rPr>
+            </w:pPr>
+            <w:r>
+              <w:rPr>
+                <w:sz w:val="24"/>
+                <w:szCs w:val="24"/>
+              </w:rPr>
+              <w:t>4.3</w:t>
+            </w:r>
+          </w:p>
+        </w:tc>
+        <w:tc>
+          <w:tcPr>
+            <w:tcW w:w="2074" w:type="dxa"/>
+          </w:tcPr>
+          <w:p>
+            <w:pPr>
+              <w:jc w:val="center"/>
+              <w:rPr>
+                <w:sz w:val="24"/>
+                <w:szCs w:val="24"/>
+              </w:rPr>
+            </w:pPr>
+            <w:r>
+              <w:rPr>
+                <w:sz w:val="24"/>
+                <w:szCs w:val="24"/>
+              </w:rPr>
+              <w:t>1.67</w:t>
+            </w:r>
+          </w:p>
+        </w:tc>
+        <w:tc>
+          <w:tcPr>
+            <w:tcW w:w="2074" w:type="dxa"/>
+          </w:tcPr>
+          <w:p>
+            <w:pPr>
+              <w:jc w:val="center"/>
+              <w:rPr>
+                <w:sz w:val="24"/>
+                <w:szCs w:val="24"/>
+              </w:rPr>
+            </w:pPr>
+            <w:r>
+              <w:rPr>
+                <w:sz w:val="24"/>
+                <w:szCs w:val="24"/>
+              </w:rPr>
+              <w:t>2.07</w:t>
+            </w:r>
+          </w:p>
+        </w:tc>
+      </w:tr>
+      <w:tr>
+        <w:tc>
+          <w:tcPr>
+            <w:tcW w:w="8296" w:type="dxa"/>
+            <w:gridSpan w:val="4"/>
+            <w:shd w:val="clear" w:color="auto" w:fill="B4C6E7" w:themeFill="accent1" w:themeFillTint="66"/>
+          </w:tcPr>
+          <w:p>
+            <w:pPr>
+              <w:jc w:val="center"/>
+              <w:rPr>
+                <w:b/>
+                <w:bCs/>
+                <w:sz w:val="24"/>
+                <w:szCs w:val="24"/>
+              </w:rPr>
+            </w:pPr>
+            <w:r>
+              <w:rPr>
+                <w:b/>
+                <w:bCs/>
+                <w:sz w:val="24"/>
+                <w:szCs w:val="24"/>
+              </w:rPr>
+              <w:t>First 10 test set observations: Predictions Evaluation Metrics</w:t>
+            </w:r>
+          </w:p>
+          <w:p>
+            <w:pPr>
+              <w:jc w:val="center"/>
+              <w:rPr>
+                <w:sz w:val="24"/>
+                <w:szCs w:val="24"/>
+              </w:rPr>
+            </w:pPr>
+          </w:p>
+        </w:tc>
+      </w:tr>
+      <w:tr>
+        <w:tc>
+          <w:tcPr>
+            <w:tcW w:w="2074" w:type="dxa"/>
+            <w:shd w:val="clear" w:color="auto" w:fill="C5E0B3" w:themeFill="accent6" w:themeFillTint="66"/>
+          </w:tcPr>
+          <w:p>
+            <w:pPr>
+              <w:jc w:val="center"/>
+              <w:rPr>
+                <w:b/>
+                <w:bCs/>
+                <w:sz w:val="24"/>
+                <w:szCs w:val="24"/>
+              </w:rPr>
+            </w:pPr>
+            <w:r>
+              <w:rPr>
+                <w:b/>
+                <w:bCs/>
+                <w:sz w:val="24"/>
+                <w:szCs w:val="24"/>
+              </w:rPr>
+              <w:t>R^2</w:t>
+            </w:r>
+          </w:p>
+        </w:tc>
+        <w:tc>
+          <w:tcPr>
+            <w:tcW w:w="2074" w:type="dxa"/>
+            <w:shd w:val="clear" w:color="auto" w:fill="C5E0B3" w:themeFill="accent6" w:themeFillTint="66"/>
+          </w:tcPr>
+          <w:p>
+            <w:pPr>
+              <w:jc w:val="center"/>
+              <w:rPr>
+                <w:b/>
+                <w:bCs/>
+                <w:sz w:val="24"/>
+                <w:szCs w:val="24"/>
+              </w:rPr>
+            </w:pPr>
+            <w:r>
+              <w:rPr>
+                <w:b/>
+                <w:bCs/>
+                <w:sz w:val="24"/>
+                <w:szCs w:val="24"/>
+              </w:rPr>
+              <w:t>MSE</w:t>
+            </w:r>
+          </w:p>
+        </w:tc>
+        <w:tc>
+          <w:tcPr>
+            <w:tcW w:w="2074" w:type="dxa"/>
+            <w:shd w:val="clear" w:color="auto" w:fill="C5E0B3" w:themeFill="accent6" w:themeFillTint="66"/>
+          </w:tcPr>
+          <w:p>
+            <w:pPr>
+              <w:jc w:val="center"/>
+              <w:rPr>
+                <w:b/>
+                <w:bCs/>
+                <w:sz w:val="24"/>
+                <w:szCs w:val="24"/>
+              </w:rPr>
+            </w:pPr>
+            <w:r>
+              <w:rPr>
+                <w:b/>
+                <w:bCs/>
+                <w:sz w:val="24"/>
+                <w:szCs w:val="24"/>
+              </w:rPr>
+              <w:t>MAE</w:t>
+            </w:r>
+          </w:p>
+        </w:tc>
+        <w:tc>
+          <w:tcPr>
+            <w:tcW w:w="2074" w:type="dxa"/>
+            <w:shd w:val="clear" w:color="auto" w:fill="C5E0B3" w:themeFill="accent6" w:themeFillTint="66"/>
+          </w:tcPr>
+          <w:p>
+            <w:pPr>
+              <w:jc w:val="center"/>
+              <w:rPr>
+                <w:b/>
+                <w:bCs/>
+                <w:sz w:val="24"/>
+                <w:szCs w:val="24"/>
+              </w:rPr>
+            </w:pPr>
+            <w:r>
+              <w:rPr>
+                <w:b/>
+                <w:bCs/>
+                <w:sz w:val="24"/>
+                <w:szCs w:val="24"/>
+              </w:rPr>
+              <w:t>MRSE</w:t>
+            </w:r>
+          </w:p>
+        </w:tc>
+      </w:tr>
+      <w:tr>
+        <w:tc>
+          <w:tcPr>
+            <w:tcW w:w="2074" w:type="dxa"/>
+          </w:tcPr>
+          <w:p>
+            <w:pPr>
+              <w:jc w:val="center"/>
+              <w:rPr>
+                <w:sz w:val="24"/>
+                <w:szCs w:val="24"/>
+              </w:rPr>
+            </w:pPr>
+            <w:r>
+              <w:rPr>
+                <w:sz w:val="24"/>
+                <w:szCs w:val="24"/>
+              </w:rPr>
+              <w:t>0.025</w:t>
+            </w:r>
+          </w:p>
+        </w:tc>
+        <w:tc>
+          <w:tcPr>
+            <w:tcW w:w="2074" w:type="dxa"/>
+          </w:tcPr>
+          <w:p>
+            <w:pPr>
+              <w:jc w:val="center"/>
+              <w:rPr>
+                <w:sz w:val="24"/>
+                <w:szCs w:val="24"/>
+              </w:rPr>
+            </w:pPr>
+            <w:r>
+              <w:rPr>
+                <w:sz w:val="24"/>
+                <w:szCs w:val="24"/>
+              </w:rPr>
+              <w:t>5.95</w:t>
+            </w:r>
+          </w:p>
+        </w:tc>
+        <w:tc>
+          <w:tcPr>
+            <w:tcW w:w="2074" w:type="dxa"/>
+          </w:tcPr>
+          <w:p>
+            <w:pPr>
+              <w:jc w:val="center"/>
+              <w:rPr>
+                <w:sz w:val="24"/>
+                <w:szCs w:val="24"/>
+              </w:rPr>
+            </w:pPr>
+            <w:r>
+              <w:rPr>
+                <w:sz w:val="24"/>
+                <w:szCs w:val="24"/>
+              </w:rPr>
+              <w:t>1.98</w:t>
+            </w:r>
+          </w:p>
+        </w:tc>
+        <w:tc>
+          <w:tcPr>
+            <w:tcW w:w="2074" w:type="dxa"/>
+          </w:tcPr>
+          <w:p>
+            <w:pPr>
+              <w:jc w:val="center"/>
+              <w:rPr>
+                <w:sz w:val="24"/>
+                <w:szCs w:val="24"/>
+              </w:rPr>
+            </w:pPr>
+            <w:r>
+              <w:rPr>
+                <w:sz w:val="24"/>
+                <w:szCs w:val="24"/>
+              </w:rPr>
+              <w:t>2.44</w:t>
+            </w:r>
+          </w:p>
+        </w:tc>
+      </w:tr>
+    </w:tbl>
+    <w:p>
+      <w:pPr>
+        <w:ind w:left="720"/>
+        <w:jc w:val="both"/>
+        <w:rPr>
+          <w:sz w:val="24"/>
+          <w:szCs w:val="24"/>
+        </w:rPr>
+      </w:pPr>
+    </w:p>
+    <w:p>
+      <w:pPr>
+        <w:ind w:left="720"/>
+        <w:jc w:val="both"/>
+        <w:rPr>
+          <w:sz w:val="24"/>
+          <w:szCs w:val="24"/>
+        </w:rPr>
+      </w:pPr>
+      <w:r>
+        <w:rPr>
+          <w:sz w:val="24"/>
+          <w:szCs w:val="24"/>
+        </w:rPr>
+        <w:t xml:space="preserve">Table 3: Comparison  of evaluation metrics for the last 10 and the first 10 predictions of the test set. </w:t>
+      </w:r>
+    </w:p>
+    <w:p>
+      <w:pPr>
+        <w:ind w:left="720"/>
+        <w:jc w:val="both"/>
+        <w:rPr>
+          <w:sz w:val="24"/>
+          <w:szCs w:val="24"/>
+        </w:rPr>
+      </w:pPr>
+      <w:r>
+        <w:rPr>
+          <w:sz w:val="24"/>
+          <w:szCs w:val="24"/>
+        </w:rPr>
+        <w:t>From the comparison it results, contrarily to the expectations, that the last 10 observations were predicted slightly better than the first 10 observations of the test set.</w:t>
+      </w:r>
+    </w:p>
+    <w:p>
+      <w:pPr>
+        <w:ind w:left="720"/>
+        <w:jc w:val="both"/>
+        <w:rPr>
+          <w:sz w:val="24"/>
+          <w:szCs w:val="24"/>
+        </w:rPr>
+      </w:pPr>
+    </w:p>
+    <w:p>
+      <w:pPr>
+        <w:ind w:left="720"/>
+        <w:jc w:val="both"/>
+        <w:rPr>
+          <w:b/>
+          <w:bCs/>
+          <w:sz w:val="32"/>
+          <w:szCs w:val="32"/>
+        </w:rPr>
+      </w:pPr>
+      <w:r>
+        <w:rPr>
+          <w:b/>
+          <w:bCs/>
+          <w:sz w:val="32"/>
+          <w:szCs w:val="32"/>
+        </w:rPr>
+        <w:t xml:space="preserve"> </w:t>
+      </w:r>
     </w:p>
     <w:p>
       <w:pPr>
@@ -1223,6 +3243,17 @@
         </w:rPr>
         <w:t xml:space="preserve"> Text Analysis: analysing COP26 tweets. </w:t>
       </w:r>
+    </w:p>
+    <w:p>
+      <w:pPr>
+        <w:pStyle w:val="ListParagraph"/>
+        <w:rPr>
+          <w:b/>
+          <w:bCs/>
+          <w:sz w:val="32"/>
+          <w:szCs w:val="32"/>
+        </w:rPr>
+      </w:pPr>
     </w:p>
     <w:p>
       <w:pPr>
@@ -1549,11 +3580,127 @@
       </w:rPr>
     </w:lvl>
   </w:abstractNum>
+  <w:abstractNum w:abstractNumId="2" w15:restartNumberingAfterBreak="0">
+    <w:nsid w:val="694B23C9"/>
+    <w:multiLevelType w:val="hybridMultilevel"/>
+    <w:tmpl w:val="C782838A"/>
+    <w:lvl w:ilvl="0" w:tplc="E63ADA06">
+      <w:start w:val="2"/>
+      <w:numFmt w:val="bullet"/>
+      <w:lvlText w:val="-"/>
+      <w:lvlJc w:val="left"/>
+      <w:pPr>
+        <w:ind w:left="1080" w:hanging="360"/>
+      </w:pPr>
+      <w:rPr>
+        <w:rFonts w:ascii="Calibri" w:eastAsiaTheme="minorHAnsi" w:hAnsi="Calibri" w:cs="Calibri" w:hint="default"/>
+      </w:rPr>
+    </w:lvl>
+    <w:lvl w:ilvl="1" w:tplc="18090003" w:tentative="1">
+      <w:start w:val="1"/>
+      <w:numFmt w:val="bullet"/>
+      <w:lvlText w:val="o"/>
+      <w:lvlJc w:val="left"/>
+      <w:pPr>
+        <w:ind w:left="1800" w:hanging="360"/>
+      </w:pPr>
+      <w:rPr>
+        <w:rFonts w:ascii="Courier New" w:hAnsi="Courier New" w:cs="Courier New" w:hint="default"/>
+      </w:rPr>
+    </w:lvl>
+    <w:lvl w:ilvl="2" w:tplc="18090005" w:tentative="1">
+      <w:start w:val="1"/>
+      <w:numFmt w:val="bullet"/>
+      <w:lvlText w:val=""/>
+      <w:lvlJc w:val="left"/>
+      <w:pPr>
+        <w:ind w:left="2520" w:hanging="360"/>
+      </w:pPr>
+      <w:rPr>
+        <w:rFonts w:ascii="Wingdings" w:hAnsi="Wingdings" w:hint="default"/>
+      </w:rPr>
+    </w:lvl>
+    <w:lvl w:ilvl="3" w:tplc="18090001" w:tentative="1">
+      <w:start w:val="1"/>
+      <w:numFmt w:val="bullet"/>
+      <w:lvlText w:val=""/>
+      <w:lvlJc w:val="left"/>
+      <w:pPr>
+        <w:ind w:left="3240" w:hanging="360"/>
+      </w:pPr>
+      <w:rPr>
+        <w:rFonts w:ascii="Symbol" w:hAnsi="Symbol" w:hint="default"/>
+      </w:rPr>
+    </w:lvl>
+    <w:lvl w:ilvl="4" w:tplc="18090003" w:tentative="1">
+      <w:start w:val="1"/>
+      <w:numFmt w:val="bullet"/>
+      <w:lvlText w:val="o"/>
+      <w:lvlJc w:val="left"/>
+      <w:pPr>
+        <w:ind w:left="3960" w:hanging="360"/>
+      </w:pPr>
+      <w:rPr>
+        <w:rFonts w:ascii="Courier New" w:hAnsi="Courier New" w:cs="Courier New" w:hint="default"/>
+      </w:rPr>
+    </w:lvl>
+    <w:lvl w:ilvl="5" w:tplc="18090005" w:tentative="1">
+      <w:start w:val="1"/>
+      <w:numFmt w:val="bullet"/>
+      <w:lvlText w:val=""/>
+      <w:lvlJc w:val="left"/>
+      <w:pPr>
+        <w:ind w:left="4680" w:hanging="360"/>
+      </w:pPr>
+      <w:rPr>
+        <w:rFonts w:ascii="Wingdings" w:hAnsi="Wingdings" w:hint="default"/>
+      </w:rPr>
+    </w:lvl>
+    <w:lvl w:ilvl="6" w:tplc="18090001" w:tentative="1">
+      <w:start w:val="1"/>
+      <w:numFmt w:val="bullet"/>
+      <w:lvlText w:val=""/>
+      <w:lvlJc w:val="left"/>
+      <w:pPr>
+        <w:ind w:left="5400" w:hanging="360"/>
+      </w:pPr>
+      <w:rPr>
+        <w:rFonts w:ascii="Symbol" w:hAnsi="Symbol" w:hint="default"/>
+      </w:rPr>
+    </w:lvl>
+    <w:lvl w:ilvl="7" w:tplc="18090003" w:tentative="1">
+      <w:start w:val="1"/>
+      <w:numFmt w:val="bullet"/>
+      <w:lvlText w:val="o"/>
+      <w:lvlJc w:val="left"/>
+      <w:pPr>
+        <w:ind w:left="6120" w:hanging="360"/>
+      </w:pPr>
+      <w:rPr>
+        <w:rFonts w:ascii="Courier New" w:hAnsi="Courier New" w:cs="Courier New" w:hint="default"/>
+      </w:rPr>
+    </w:lvl>
+    <w:lvl w:ilvl="8" w:tplc="18090005" w:tentative="1">
+      <w:start w:val="1"/>
+      <w:numFmt w:val="bullet"/>
+      <w:lvlText w:val=""/>
+      <w:lvlJc w:val="left"/>
+      <w:pPr>
+        <w:ind w:left="6840" w:hanging="360"/>
+      </w:pPr>
+      <w:rPr>
+        <w:rFonts w:ascii="Wingdings" w:hAnsi="Wingdings" w:hint="default"/>
+      </w:rPr>
+    </w:lvl>
+  </w:abstractNum>
   <w:num w:numId="1" w16cid:durableId="1579635880">
     <w:abstractNumId w:val="1"/>
   </w:num>
   <w:num w:numId="2" w16cid:durableId="1917863608">
     <w:abstractNumId w:val="0"/>
+  </w:num>
+  <w:num w:numId="3" w16cid:durableId="1071931347">
+    <w:abstractNumId w:val="2"/>
   </w:num>
 </w:numbering>
 </file>

</xml_diff>

<commit_message>
Updated report and notebook to text analytics part
</commit_message>
<xml_diff>
--- a/Report_ML_Dvis_C2.docx
+++ b/Report_ML_Dvis_C2.docx
@@ -640,14 +640,119 @@
           <w:sz w:val="24"/>
           <w:szCs w:val="24"/>
         </w:rPr>
-        <w:t xml:space="preserve">The present analysis has the purpose of investigating </w:t>
-      </w:r>
-      <w:r>
-        <w:rPr>
-          <w:sz w:val="24"/>
-          <w:szCs w:val="24"/>
-        </w:rPr>
-        <w:t xml:space="preserve">some specific issues within the domain of energy generation, supply and sustainable energy transition. </w:t>
+        <w:t xml:space="preserve">The present </w:t>
+      </w:r>
+      <w:r>
+        <w:rPr>
+          <w:sz w:val="24"/>
+          <w:szCs w:val="24"/>
+        </w:rPr>
+        <w:t xml:space="preserve">analysis </w:t>
+      </w:r>
+      <w:r>
+        <w:rPr>
+          <w:sz w:val="24"/>
+          <w:szCs w:val="24"/>
+        </w:rPr>
+        <w:t xml:space="preserve">explores the topic of </w:t>
+      </w:r>
+      <w:r>
+        <w:rPr>
+          <w:sz w:val="24"/>
+          <w:szCs w:val="24"/>
+        </w:rPr>
+        <w:t>energy generation, supply and sustainable energy transition. The first part of this report</w:t>
+      </w:r>
+      <w:r>
+        <w:rPr>
+          <w:sz w:val="24"/>
+          <w:szCs w:val="24"/>
+        </w:rPr>
+        <w:t xml:space="preserve"> </w:t>
+      </w:r>
+      <w:r>
+        <w:rPr>
+          <w:sz w:val="24"/>
+          <w:szCs w:val="24"/>
+        </w:rPr>
+        <w:t xml:space="preserve">will focus on </w:t>
+      </w:r>
+      <w:r>
+        <w:rPr>
+          <w:sz w:val="24"/>
+          <w:szCs w:val="24"/>
+        </w:rPr>
+        <w:t xml:space="preserve">forecasting daily energy prices using a </w:t>
+      </w:r>
+      <w:r>
+        <w:rPr>
+          <w:sz w:val="24"/>
+          <w:szCs w:val="24"/>
+        </w:rPr>
+        <w:t xml:space="preserve">SARIMAX </w:t>
+      </w:r>
+      <w:r>
+        <w:rPr>
+          <w:sz w:val="24"/>
+          <w:szCs w:val="24"/>
+        </w:rPr>
+        <w:t>time series model</w:t>
+      </w:r>
+      <w:r>
+        <w:rPr>
+          <w:sz w:val="24"/>
+          <w:szCs w:val="24"/>
+        </w:rPr>
+        <w:t xml:space="preserve">. The price of energy can be extremely volatile, but a deep understanding of price trends and the ability to predict the price ahead is crucial </w:t>
+      </w:r>
+      <w:r>
+        <w:rPr>
+          <w:sz w:val="24"/>
+          <w:szCs w:val="24"/>
+        </w:rPr>
+        <w:t>for determining profit</w:t>
+      </w:r>
+      <w:r>
+        <w:rPr>
+          <w:sz w:val="24"/>
+          <w:szCs w:val="24"/>
+        </w:rPr>
+        <w:t xml:space="preserve"> in energy production and for grid electricity management </w:t>
+      </w:r>
+      <w:r>
+        <w:rPr>
+          <w:sz w:val="24"/>
+          <w:szCs w:val="24"/>
+        </w:rPr>
+        <w:t>(Tschora et al., 2022)</w:t>
+      </w:r>
+      <w:r>
+        <w:rPr>
+          <w:sz w:val="24"/>
+          <w:szCs w:val="24"/>
+        </w:rPr>
+        <w:t xml:space="preserve">. </w:t>
+      </w:r>
+      <w:r>
+        <w:rPr>
+          <w:sz w:val="24"/>
+          <w:szCs w:val="24"/>
+        </w:rPr>
+        <w:t>The data</w:t>
+      </w:r>
+      <w:r>
+        <w:rPr>
+          <w:sz w:val="24"/>
+          <w:szCs w:val="24"/>
+        </w:rPr>
+        <w:t xml:space="preserve"> modelled </w:t>
+      </w:r>
+      <w:r>
+        <w:rPr>
+          <w:sz w:val="24"/>
+          <w:szCs w:val="24"/>
+        </w:rPr>
+        <w:t>consists in an extraction of energy pricing from a time series dataset on electricity generation and consumption in Spain.</w:t>
       </w:r>
     </w:p>
     <w:p>
@@ -664,63 +769,49 @@
           <w:sz w:val="24"/>
           <w:szCs w:val="24"/>
         </w:rPr>
-        <w:t xml:space="preserve">The first part of this report will focus on implementing a time series forecast model having the objective of predicting </w:t>
-      </w:r>
-      <w:r>
-        <w:rPr>
-          <w:sz w:val="24"/>
-          <w:szCs w:val="24"/>
-        </w:rPr>
-        <w:t xml:space="preserve">the daily price of energy. The price of energy can be extremely volatile, but a deep understanding of price trends and the ability to predict the price ahead is crucial not </w:t>
-      </w:r>
-      <w:r>
-        <w:rPr>
-          <w:sz w:val="24"/>
-          <w:szCs w:val="24"/>
-        </w:rPr>
-        <w:t>only for determining the profit of</w:t>
-      </w:r>
-      <w:r>
-        <w:rPr>
-          <w:sz w:val="24"/>
-          <w:szCs w:val="24"/>
-        </w:rPr>
-        <w:t xml:space="preserve"> energy produces </w:t>
-      </w:r>
-      <w:r>
-        <w:rPr>
-          <w:sz w:val="24"/>
-          <w:szCs w:val="24"/>
-        </w:rPr>
-        <w:t xml:space="preserve">, but also for </w:t>
-      </w:r>
-      <w:r>
-        <w:rPr>
-          <w:sz w:val="24"/>
-          <w:szCs w:val="24"/>
-        </w:rPr>
-        <w:t xml:space="preserve">strategically manage the use of electricity on the grid </w:t>
-      </w:r>
-      <w:r>
-        <w:rPr>
-          <w:sz w:val="24"/>
-          <w:szCs w:val="24"/>
-        </w:rPr>
-        <w:t>(Tschora et al., 2022)</w:t>
-      </w:r>
-      <w:r>
-        <w:rPr>
-          <w:sz w:val="24"/>
-          <w:szCs w:val="24"/>
-        </w:rPr>
-        <w:t xml:space="preserve">. </w:t>
-      </w:r>
-      <w:r>
-        <w:rPr>
-          <w:sz w:val="24"/>
-          <w:szCs w:val="24"/>
-        </w:rPr>
-        <w:t>The data analysed for this purpose consists in an extraction of energy pricing from a time series dataset on electricity generation and consumption in Spain.</w:t>
+        <w:t xml:space="preserve">The complete version of the dataset </w:t>
+      </w:r>
+      <w:r>
+        <w:rPr>
+          <w:sz w:val="24"/>
+          <w:szCs w:val="24"/>
+        </w:rPr>
+        <w:t xml:space="preserve">is the object if the </w:t>
+      </w:r>
+      <w:r>
+        <w:rPr>
+          <w:sz w:val="24"/>
+          <w:szCs w:val="24"/>
+        </w:rPr>
+        <w:t>exploratory data analysis</w:t>
+      </w:r>
+      <w:r>
+        <w:rPr>
+          <w:sz w:val="24"/>
+          <w:szCs w:val="24"/>
+        </w:rPr>
+        <w:t xml:space="preserve">, whose main insights regarding </w:t>
+      </w:r>
+      <w:r>
+        <w:rPr>
+          <w:sz w:val="24"/>
+          <w:szCs w:val="24"/>
+        </w:rPr>
+        <w:t xml:space="preserve">energy generation </w:t>
+      </w:r>
+      <w:r>
+        <w:rPr>
+          <w:sz w:val="24"/>
+          <w:szCs w:val="24"/>
+        </w:rPr>
+        <w:t>and consumption</w:t>
+      </w:r>
+      <w:r>
+        <w:rPr>
+          <w:sz w:val="24"/>
+          <w:szCs w:val="24"/>
+        </w:rPr>
+        <w:t xml:space="preserve"> will be collected in a dashboard.</w:t>
       </w:r>
     </w:p>
     <w:p>
@@ -737,66 +828,42 @@
           <w:sz w:val="24"/>
           <w:szCs w:val="24"/>
         </w:rPr>
-        <w:t xml:space="preserve">The complete version of the dataset will be analysed in the context of exploratory data analysis with the aim of gaining un understanding regarding energy generation </w:t>
-      </w:r>
-      <w:r>
-        <w:rPr>
-          <w:sz w:val="24"/>
-          <w:szCs w:val="24"/>
-        </w:rPr>
-        <w:t xml:space="preserve">and consumption. </w:t>
-      </w:r>
-    </w:p>
-    <w:p>
-      <w:pPr>
-        <w:ind w:left="360"/>
-        <w:jc w:val="both"/>
-        <w:rPr>
-          <w:sz w:val="24"/>
-          <w:szCs w:val="24"/>
-        </w:rPr>
-      </w:pPr>
-      <w:r>
-        <w:rPr>
-          <w:sz w:val="24"/>
-          <w:szCs w:val="24"/>
-        </w:rPr>
-        <w:t xml:space="preserve">Finally, </w:t>
-      </w:r>
-      <w:r>
-        <w:rPr>
-          <w:sz w:val="24"/>
-          <w:szCs w:val="24"/>
-        </w:rPr>
-        <w:t>the analysis will dive into the topic of climate change and the connection with the concept of energy transition by analysing a dataset of tweets</w:t>
-      </w:r>
-      <w:r>
-        <w:rPr>
-          <w:sz w:val="24"/>
-          <w:szCs w:val="24"/>
-        </w:rPr>
-        <w:t xml:space="preserve"> about the even</w:t>
-      </w:r>
-      <w:r>
-        <w:rPr>
-          <w:sz w:val="24"/>
-          <w:szCs w:val="24"/>
-        </w:rPr>
-        <w:t>t</w:t>
-      </w:r>
-      <w:r>
-        <w:rPr>
-          <w:sz w:val="24"/>
-          <w:szCs w:val="24"/>
-        </w:rPr>
-        <w:t xml:space="preserve"> Cop26, </w:t>
-      </w:r>
-      <w:r>
-        <w:rPr>
-          <w:sz w:val="24"/>
-          <w:szCs w:val="24"/>
-        </w:rPr>
-        <w:t xml:space="preserve">the global conference on climate change happened in Glasgow in 2021. The purpose is to employing text analytics techniques and topic modelling to extract insights about the main ideas shared regarding the conference and possible subtopics. </w:t>
+        <w:t>Lastly, Cop26 tweets are examined using text analytics</w:t>
+      </w:r>
+      <w:r>
+        <w:rPr>
+          <w:sz w:val="24"/>
+          <w:szCs w:val="24"/>
+        </w:rPr>
+        <w:t xml:space="preserve"> and topic modelling </w:t>
+      </w:r>
+      <w:r>
+        <w:rPr>
+          <w:sz w:val="24"/>
+          <w:szCs w:val="24"/>
+        </w:rPr>
+        <w:t xml:space="preserve">to reveal </w:t>
+      </w:r>
+      <w:r>
+        <w:rPr>
+          <w:sz w:val="24"/>
+          <w:szCs w:val="24"/>
+        </w:rPr>
+        <w:t>shared</w:t>
+      </w:r>
+      <w:r>
+        <w:rPr>
+          <w:sz w:val="24"/>
+          <w:szCs w:val="24"/>
+        </w:rPr>
+        <w:t xml:space="preserve"> ideas and subtopics about climate change's connection to energy transition</w:t>
+      </w:r>
+      <w:r>
+        <w:rPr>
+          <w:sz w:val="24"/>
+          <w:szCs w:val="24"/>
+        </w:rPr>
+        <w:t>.</w:t>
       </w:r>
     </w:p>
     <w:p>
@@ -1149,57 +1216,57 @@
           <w:sz w:val="24"/>
           <w:szCs w:val="24"/>
         </w:rPr>
+        <w:t>The</w:t>
+      </w:r>
+      <w:r>
+        <w:rPr>
+          <w:sz w:val="24"/>
+          <w:szCs w:val="24"/>
+        </w:rPr>
+        <w:t xml:space="preserve"> transformed </w:t>
+      </w:r>
+      <w:r>
+        <w:rPr>
+          <w:sz w:val="24"/>
+          <w:szCs w:val="24"/>
+        </w:rPr>
+        <w:t xml:space="preserve">time series </w:t>
+      </w:r>
+      <w:r>
+        <w:rPr>
+          <w:sz w:val="24"/>
+          <w:szCs w:val="24"/>
+        </w:rPr>
+        <w:t xml:space="preserve">dataset is visualized with a line plot, which shows the price trend </w:t>
+      </w:r>
+      <w:r>
+        <w:rPr>
+          <w:sz w:val="24"/>
+          <w:szCs w:val="24"/>
+        </w:rPr>
+        <w:t xml:space="preserve">according to the date. </w:t>
+      </w:r>
+      <w:r>
+        <w:rPr>
+          <w:sz w:val="24"/>
+          <w:szCs w:val="24"/>
+        </w:rPr>
+        <w:t xml:space="preserve">The dataset does not present any null value and the observations are consistently distanced by day. </w:t>
+      </w:r>
+    </w:p>
+    <w:p>
+      <w:pPr>
+        <w:ind w:left="720"/>
+        <w:rPr>
+          <w:sz w:val="24"/>
+          <w:szCs w:val="24"/>
+        </w:rPr>
+      </w:pPr>
+      <w:r>
+        <w:rPr>
+          <w:noProof/>
+        </w:rPr>
         <w:lastRenderedPageBreak/>
-        <w:t>The</w:t>
-      </w:r>
-      <w:r>
-        <w:rPr>
-          <w:sz w:val="24"/>
-          <w:szCs w:val="24"/>
-        </w:rPr>
-        <w:t xml:space="preserve"> transformed </w:t>
-      </w:r>
-      <w:r>
-        <w:rPr>
-          <w:sz w:val="24"/>
-          <w:szCs w:val="24"/>
-        </w:rPr>
-        <w:t xml:space="preserve">time series </w:t>
-      </w:r>
-      <w:r>
-        <w:rPr>
-          <w:sz w:val="24"/>
-          <w:szCs w:val="24"/>
-        </w:rPr>
-        <w:t xml:space="preserve">dataset is visualized with a line plot, which shows the price trend </w:t>
-      </w:r>
-      <w:r>
-        <w:rPr>
-          <w:sz w:val="24"/>
-          <w:szCs w:val="24"/>
-        </w:rPr>
-        <w:t xml:space="preserve">according to the date. </w:t>
-      </w:r>
-      <w:r>
-        <w:rPr>
-          <w:sz w:val="24"/>
-          <w:szCs w:val="24"/>
-        </w:rPr>
-        <w:t xml:space="preserve">The dataset does not present any null value and the observations are consistently distanced by day. </w:t>
-      </w:r>
-    </w:p>
-    <w:p>
-      <w:pPr>
-        <w:ind w:left="720"/>
-        <w:rPr>
-          <w:sz w:val="24"/>
-          <w:szCs w:val="24"/>
-        </w:rPr>
-      </w:pPr>
-      <w:r>
-        <w:rPr>
-          <w:noProof/>
-        </w:rPr>
         <w:drawing>
           <wp:inline distT="0" distB="0" distL="0" distR="0" wp14:anchorId="1FA553F6" wp14:editId="66947A02">
             <wp:extent cx="5731510" cy="2322830"/>
@@ -1300,7 +1367,28 @@
           <w:sz w:val="24"/>
           <w:szCs w:val="24"/>
         </w:rPr>
-        <w:t xml:space="preserve">In the con text of the application of a time series forecast model the main assumption that must hold is the stationarity of the data, which means that statistical properties like mean and variance should remain constant over time (ref). The </w:t>
+        <w:t>T</w:t>
+      </w:r>
+      <w:r>
+        <w:rPr>
+          <w:sz w:val="24"/>
+          <w:szCs w:val="24"/>
+        </w:rPr>
+        <w:t xml:space="preserve">he application of a time series forecast model </w:t>
+      </w:r>
+      <w:r>
+        <w:rPr>
+          <w:sz w:val="24"/>
+          <w:szCs w:val="24"/>
+        </w:rPr>
+        <w:t xml:space="preserve">assumes </w:t>
+      </w:r>
+      <w:r>
+        <w:rPr>
+          <w:sz w:val="24"/>
+          <w:szCs w:val="24"/>
+        </w:rPr>
+        <w:t xml:space="preserve">the stationarity of the data, which means that statistical properties like mean and variance should remain constant over time (ref). The </w:t>
       </w:r>
       <w:bookmarkStart w:id="0" w:name="_Hlk151548992"/>
       <w:r>
@@ -1316,7 +1404,49 @@
           <w:sz w:val="24"/>
           <w:szCs w:val="24"/>
         </w:rPr>
-        <w:t xml:space="preserve"> is an instrument to assess the stationarity of the data, in which the stationarity is confirmed if the p-value &lt; 0.05. </w:t>
+        <w:t xml:space="preserve"> is an instrument to assess</w:t>
+      </w:r>
+      <w:r>
+        <w:rPr>
+          <w:sz w:val="24"/>
+          <w:szCs w:val="24"/>
+        </w:rPr>
+        <w:t xml:space="preserve"> this assumption</w:t>
+      </w:r>
+      <w:r>
+        <w:rPr>
+          <w:sz w:val="24"/>
+          <w:szCs w:val="24"/>
+        </w:rPr>
+        <w:t xml:space="preserve">, </w:t>
+      </w:r>
+      <w:r>
+        <w:rPr>
+          <w:sz w:val="24"/>
+          <w:szCs w:val="24"/>
+        </w:rPr>
+        <w:t xml:space="preserve">so that </w:t>
+      </w:r>
+      <w:r>
+        <w:rPr>
+          <w:sz w:val="24"/>
+          <w:szCs w:val="24"/>
+        </w:rPr>
+        <w:t xml:space="preserve">the stationarity is confirmed </w:t>
+      </w:r>
+      <w:r>
+        <w:rPr>
+          <w:sz w:val="24"/>
+          <w:szCs w:val="24"/>
+        </w:rPr>
+        <w:t>when</w:t>
+      </w:r>
+      <w:r>
+        <w:rPr>
+          <w:sz w:val="24"/>
+          <w:szCs w:val="24"/>
+        </w:rPr>
+        <w:t xml:space="preserve"> the p-value &lt; 0.05. </w:t>
       </w:r>
       <w:r>
         <w:rPr>
@@ -1330,7 +1460,56 @@
           <w:sz w:val="24"/>
           <w:szCs w:val="24"/>
         </w:rPr>
-        <w:t xml:space="preserve">differentiation steps are necessary until stationarity is achieved. The parameter ‘d’ in the ARIMA model controls for the level of differentiation and correspond to the </w:t>
+        <w:t xml:space="preserve">consecutive </w:t>
+      </w:r>
+      <w:r>
+        <w:rPr>
+          <w:sz w:val="24"/>
+          <w:szCs w:val="24"/>
+        </w:rPr>
+        <w:t>differentiation</w:t>
+      </w:r>
+      <w:r>
+        <w:rPr>
+          <w:sz w:val="24"/>
+          <w:szCs w:val="24"/>
+        </w:rPr>
+        <w:t>s</w:t>
+      </w:r>
+      <w:r>
+        <w:rPr>
+          <w:sz w:val="24"/>
+          <w:szCs w:val="24"/>
+        </w:rPr>
+        <w:t xml:space="preserve"> are necessary until stationarity is achieved. The parameter ‘d’ in the ARIMA model controls for the </w:t>
+      </w:r>
+      <w:r>
+        <w:rPr>
+          <w:sz w:val="24"/>
+          <w:szCs w:val="24"/>
+        </w:rPr>
+        <w:t>degree</w:t>
+      </w:r>
+      <w:r>
+        <w:rPr>
+          <w:sz w:val="24"/>
+          <w:szCs w:val="24"/>
+        </w:rPr>
+        <w:t xml:space="preserve"> of differentiation and correspond</w:t>
+      </w:r>
+      <w:r>
+        <w:rPr>
+          <w:sz w:val="24"/>
+          <w:szCs w:val="24"/>
+        </w:rPr>
+        <w:t>s</w:t>
+      </w:r>
+      <w:r>
+        <w:rPr>
+          <w:sz w:val="24"/>
+          <w:szCs w:val="24"/>
+        </w:rPr>
+        <w:t xml:space="preserve"> to the </w:t>
       </w:r>
       <w:r>
         <w:rPr>
@@ -1351,7 +1530,21 @@
           <w:sz w:val="24"/>
           <w:szCs w:val="24"/>
         </w:rPr>
-        <w:t>‘I’. On the other hand, the Autoregressive element (AR), corresponding to parameter ‘p’, captures the relationship between an observation and a certain number of lagged observations, while the Moving Average (MA), corresponding to the parameter ‘q’, captures variation of residual</w:t>
+        <w:t>‘I’. On the other hand, the Autoregressive element (AR), corresponding to parameter ‘p’, captures the relationship between an observation and a certain number of lagged</w:t>
+      </w:r>
+      <w:r>
+        <w:rPr>
+          <w:sz w:val="24"/>
+          <w:szCs w:val="24"/>
+        </w:rPr>
+        <w:t xml:space="preserve"> values</w:t>
+      </w:r>
+      <w:r>
+        <w:rPr>
+          <w:sz w:val="24"/>
+          <w:szCs w:val="24"/>
+        </w:rPr>
+        <w:t>, while the Moving Average (MA), corresponding to the parameter ‘q’, captures variation of residual</w:t>
       </w:r>
       <w:r>
         <w:rPr>
@@ -1379,14 +1572,28 @@
           <w:sz w:val="24"/>
           <w:szCs w:val="24"/>
         </w:rPr>
-        <w:t xml:space="preserve">autocorrelation and partial autocorrelation functions, which plots the correlation between a time value and its lagged values, represents a baseline to understand the values of ‘p’ and ‘q’. In case seasonality is suspected, the model SARIMAX cab decompose the seasonal element introducing the parameters ‘P’, ‘D’, and ‘Q’. </w:t>
-      </w:r>
-      <w:r>
-        <w:rPr>
-          <w:sz w:val="24"/>
-          <w:szCs w:val="24"/>
-        </w:rPr>
-        <w:t xml:space="preserve"> (585 w). </w:t>
+        <w:t>autocorrelation and partial autocorrelation functions, which plots the correlation between a time value and its lagged values, represents a baseline to understand the values of ‘p’ and ‘q’. In case seasonality is suspected, the model SARIMAX ca</w:t>
+      </w:r>
+      <w:r>
+        <w:rPr>
+          <w:sz w:val="24"/>
+          <w:szCs w:val="24"/>
+        </w:rPr>
+        <w:t>n</w:t>
+      </w:r>
+      <w:r>
+        <w:rPr>
+          <w:sz w:val="24"/>
+          <w:szCs w:val="24"/>
+        </w:rPr>
+        <w:t xml:space="preserve"> decompose the seasonal element introducing the parameters ‘P’, ‘D’, and ‘Q’. </w:t>
+      </w:r>
+      <w:r>
+        <w:rPr>
+          <w:sz w:val="24"/>
+          <w:szCs w:val="24"/>
+        </w:rPr>
+        <w:t xml:space="preserve"> </w:t>
       </w:r>
     </w:p>
     <w:p>
@@ -3212,16 +3419,6 @@
     </w:p>
     <w:p>
       <w:pPr>
-        <w:rPr>
-          <w:b/>
-          <w:bCs/>
-          <w:sz w:val="32"/>
-          <w:szCs w:val="32"/>
-        </w:rPr>
-      </w:pPr>
-    </w:p>
-    <w:p>
-      <w:pPr>
         <w:pStyle w:val="ListParagraph"/>
         <w:numPr>
           <w:ilvl w:val="0"/>
@@ -3241,7 +3438,8 @@
           <w:sz w:val="32"/>
           <w:szCs w:val="32"/>
         </w:rPr>
-        <w:t xml:space="preserve"> Text Analysis: analysing COP26 tweets. </w:t>
+        <w:lastRenderedPageBreak/>
+        <w:t xml:space="preserve">Exploratory Data Analysis and Dashboard. </w:t>
       </w:r>
     </w:p>
     <w:p>
@@ -3257,6 +3455,7 @@
     </w:p>
     <w:p>
       <w:pPr>
+        <w:pStyle w:val="ListParagraph"/>
         <w:rPr>
           <w:b/>
           <w:bCs/>
@@ -3267,6 +3466,84 @@
     </w:p>
     <w:p>
       <w:pPr>
+        <w:pStyle w:val="ListParagraph"/>
+        <w:rPr>
+          <w:b/>
+          <w:bCs/>
+          <w:sz w:val="32"/>
+          <w:szCs w:val="32"/>
+        </w:rPr>
+      </w:pPr>
+    </w:p>
+    <w:p>
+      <w:pPr>
+        <w:pStyle w:val="ListParagraph"/>
+        <w:rPr>
+          <w:b/>
+          <w:bCs/>
+          <w:sz w:val="32"/>
+          <w:szCs w:val="32"/>
+        </w:rPr>
+      </w:pPr>
+    </w:p>
+    <w:p>
+      <w:pPr>
+        <w:pStyle w:val="ListParagraph"/>
+        <w:rPr>
+          <w:b/>
+          <w:bCs/>
+          <w:sz w:val="32"/>
+          <w:szCs w:val="32"/>
+        </w:rPr>
+      </w:pPr>
+    </w:p>
+    <w:p>
+      <w:pPr>
+        <w:pStyle w:val="ListParagraph"/>
+        <w:rPr>
+          <w:b/>
+          <w:bCs/>
+          <w:sz w:val="32"/>
+          <w:szCs w:val="32"/>
+        </w:rPr>
+      </w:pPr>
+    </w:p>
+    <w:p>
+      <w:pPr>
+        <w:pStyle w:val="ListParagraph"/>
+        <w:rPr>
+          <w:b/>
+          <w:bCs/>
+          <w:sz w:val="32"/>
+          <w:szCs w:val="32"/>
+        </w:rPr>
+      </w:pPr>
+    </w:p>
+    <w:p>
+      <w:pPr>
+        <w:pStyle w:val="ListParagraph"/>
+        <w:rPr>
+          <w:b/>
+          <w:bCs/>
+          <w:sz w:val="32"/>
+          <w:szCs w:val="32"/>
+        </w:rPr>
+      </w:pPr>
+    </w:p>
+    <w:p>
+      <w:pPr>
+        <w:pStyle w:val="ListParagraph"/>
+        <w:rPr>
+          <w:b/>
+          <w:bCs/>
+          <w:sz w:val="32"/>
+          <w:szCs w:val="32"/>
+        </w:rPr>
+      </w:pPr>
+    </w:p>
+    <w:p>
+      <w:pPr>
+        <w:pStyle w:val="ListParagraph"/>
         <w:rPr>
           <w:b/>
           <w:bCs/>
@@ -3296,12 +3573,316 @@
           <w:sz w:val="32"/>
           <w:szCs w:val="32"/>
         </w:rPr>
-        <w:t xml:space="preserve">Exploratory Data Analysis and Dashboard. </w:t>
+        <w:t xml:space="preserve">Text Analysis: analysing COP26 tweets. </w:t>
       </w:r>
     </w:p>
     <w:p>
       <w:pPr>
         <w:pStyle w:val="ListParagraph"/>
+        <w:rPr>
+          <w:b/>
+          <w:bCs/>
+          <w:sz w:val="28"/>
+          <w:szCs w:val="28"/>
+        </w:rPr>
+      </w:pPr>
+      <w:r>
+        <w:rPr>
+          <w:b/>
+          <w:bCs/>
+          <w:sz w:val="28"/>
+          <w:szCs w:val="28"/>
+        </w:rPr>
+        <w:t xml:space="preserve">4.2. Text Cleaning and Preprocessing. </w:t>
+      </w:r>
+    </w:p>
+    <w:p>
+      <w:pPr>
+        <w:pStyle w:val="ListParagraph"/>
+        <w:jc w:val="both"/>
+        <w:rPr>
+          <w:sz w:val="24"/>
+          <w:szCs w:val="24"/>
+        </w:rPr>
+      </w:pPr>
+      <w:r>
+        <w:rPr>
+          <w:sz w:val="24"/>
+          <w:szCs w:val="24"/>
+        </w:rPr>
+        <w:t xml:space="preserve">the COP26 dataset is imported and the column of interest, ‘Tweet Content’ , is selected. Tweets are then cleaned and preprocessed following a common pipeline for text manipulation </w:t>
+      </w:r>
+      <w:r>
+        <w:rPr>
+          <w:sz w:val="24"/>
+          <w:szCs w:val="24"/>
+        </w:rPr>
+        <w:t>(Van Otten, 2023)</w:t>
+      </w:r>
+      <w:r>
+        <w:rPr>
+          <w:sz w:val="24"/>
+          <w:szCs w:val="24"/>
+        </w:rPr>
+        <w:t xml:space="preserve">. This consists of: </w:t>
+      </w:r>
+    </w:p>
+    <w:p>
+      <w:pPr>
+        <w:pStyle w:val="ListParagraph"/>
+        <w:numPr>
+          <w:ilvl w:val="0"/>
+          <w:numId w:val="4"/>
+        </w:numPr>
+        <w:jc w:val="both"/>
+        <w:rPr>
+          <w:sz w:val="24"/>
+          <w:szCs w:val="24"/>
+        </w:rPr>
+      </w:pPr>
+      <w:r>
+        <w:rPr>
+          <w:sz w:val="24"/>
+          <w:szCs w:val="24"/>
+        </w:rPr>
+        <w:t xml:space="preserve"> Removing URLs from the tweets.</w:t>
+      </w:r>
+    </w:p>
+    <w:p>
+      <w:pPr>
+        <w:pStyle w:val="ListParagraph"/>
+        <w:numPr>
+          <w:ilvl w:val="0"/>
+          <w:numId w:val="4"/>
+        </w:numPr>
+        <w:jc w:val="both"/>
+        <w:rPr>
+          <w:sz w:val="24"/>
+          <w:szCs w:val="24"/>
+        </w:rPr>
+      </w:pPr>
+      <w:r>
+        <w:rPr>
+          <w:sz w:val="24"/>
+          <w:szCs w:val="24"/>
+        </w:rPr>
+        <w:t xml:space="preserve"> Making all words lowercase to ensure that the same words are treated in the same way.</w:t>
+      </w:r>
+    </w:p>
+    <w:p>
+      <w:pPr>
+        <w:pStyle w:val="ListParagraph"/>
+        <w:numPr>
+          <w:ilvl w:val="0"/>
+          <w:numId w:val="4"/>
+        </w:numPr>
+        <w:jc w:val="both"/>
+        <w:rPr>
+          <w:sz w:val="24"/>
+          <w:szCs w:val="24"/>
+        </w:rPr>
+      </w:pPr>
+      <w:r>
+        <w:rPr>
+          <w:sz w:val="24"/>
+          <w:szCs w:val="24"/>
+        </w:rPr>
+        <w:t>Remove emoji.</w:t>
+      </w:r>
+    </w:p>
+    <w:p>
+      <w:pPr>
+        <w:pStyle w:val="ListParagraph"/>
+        <w:numPr>
+          <w:ilvl w:val="0"/>
+          <w:numId w:val="4"/>
+        </w:numPr>
+        <w:jc w:val="both"/>
+        <w:rPr>
+          <w:sz w:val="24"/>
+          <w:szCs w:val="24"/>
+        </w:rPr>
+      </w:pPr>
+      <w:r>
+        <w:rPr>
+          <w:sz w:val="24"/>
+          <w:szCs w:val="24"/>
+        </w:rPr>
+        <w:t xml:space="preserve">Remove symbols included punctuation. </w:t>
+      </w:r>
+    </w:p>
+    <w:p>
+      <w:pPr>
+        <w:pStyle w:val="ListParagraph"/>
+        <w:numPr>
+          <w:ilvl w:val="0"/>
+          <w:numId w:val="4"/>
+        </w:numPr>
+        <w:jc w:val="both"/>
+        <w:rPr>
+          <w:sz w:val="24"/>
+          <w:szCs w:val="24"/>
+        </w:rPr>
+      </w:pPr>
+      <w:r>
+        <w:rPr>
+          <w:sz w:val="24"/>
+          <w:szCs w:val="24"/>
+        </w:rPr>
+        <w:t xml:space="preserve">Remove ‘stopwords’, which are </w:t>
+      </w:r>
+      <w:r>
+        <w:rPr>
+          <w:sz w:val="24"/>
+          <w:szCs w:val="24"/>
+        </w:rPr>
+        <w:t>uninformative part of speech.</w:t>
+      </w:r>
+    </w:p>
+    <w:p>
+      <w:pPr>
+        <w:pStyle w:val="ListParagraph"/>
+        <w:numPr>
+          <w:ilvl w:val="0"/>
+          <w:numId w:val="4"/>
+        </w:numPr>
+        <w:jc w:val="both"/>
+        <w:rPr>
+          <w:sz w:val="24"/>
+          <w:szCs w:val="24"/>
+        </w:rPr>
+      </w:pPr>
+      <w:r>
+        <w:rPr>
+          <w:sz w:val="24"/>
+          <w:szCs w:val="24"/>
+        </w:rPr>
+        <w:t xml:space="preserve">Remove infrequent words such as words that appear just once in the corpus. </w:t>
+      </w:r>
+    </w:p>
+    <w:p>
+      <w:pPr>
+        <w:ind w:left="720"/>
+        <w:jc w:val="both"/>
+        <w:rPr>
+          <w:sz w:val="24"/>
+          <w:szCs w:val="24"/>
+        </w:rPr>
+      </w:pPr>
+      <w:r>
+        <w:rPr>
+          <w:sz w:val="24"/>
+          <w:szCs w:val="24"/>
+        </w:rPr>
+        <w:t xml:space="preserve">Moreover, every row of tweets is tokenized, which means that the string text is split into  individual words to facilitate further analysis. </w:t>
+      </w:r>
+      <w:r>
+        <w:rPr>
+          <w:sz w:val="24"/>
+          <w:szCs w:val="24"/>
+        </w:rPr>
+        <w:t xml:space="preserve"> </w:t>
+      </w:r>
+    </w:p>
+    <w:p>
+      <w:pPr>
+        <w:ind w:left="720"/>
+        <w:jc w:val="both"/>
+        <w:rPr>
+          <w:sz w:val="24"/>
+          <w:szCs w:val="24"/>
+        </w:rPr>
+      </w:pPr>
+      <w:r>
+        <w:rPr>
+          <w:sz w:val="24"/>
+          <w:szCs w:val="24"/>
+        </w:rPr>
+        <w:t xml:space="preserve">Follows the step of lemmatization, </w:t>
+      </w:r>
+      <w:r>
+        <w:rPr>
+          <w:sz w:val="24"/>
+          <w:szCs w:val="24"/>
+        </w:rPr>
+        <w:t xml:space="preserve">that, unlike stemming, is </w:t>
+      </w:r>
+      <w:r>
+        <w:rPr>
+          <w:sz w:val="24"/>
+          <w:szCs w:val="24"/>
+        </w:rPr>
+        <w:t>a practice that reduces words to their base form, known as lemma, without simply removing prefixes or suffixes</w:t>
+      </w:r>
+      <w:r>
+        <w:rPr>
+          <w:sz w:val="24"/>
+          <w:szCs w:val="24"/>
+        </w:rPr>
+        <w:t xml:space="preserve"> </w:t>
+      </w:r>
+      <w:r>
+        <w:t>(Saumyab, 2023)</w:t>
+      </w:r>
+      <w:r>
+        <w:rPr>
+          <w:sz w:val="24"/>
+          <w:szCs w:val="24"/>
+        </w:rPr>
+        <w:t>. In this way words can retain their original meaning while being standardized</w:t>
+      </w:r>
+      <w:r>
+        <w:rPr>
+          <w:sz w:val="24"/>
+          <w:szCs w:val="24"/>
+        </w:rPr>
+        <w:t xml:space="preserve"> and semantic duplicates can be removed. This procedure improves the performances of topic modelling algorithms like Latent Dirichlet Allocation (</w:t>
+      </w:r>
+      <w:r>
+        <w:rPr>
+          <w:sz w:val="24"/>
+          <w:szCs w:val="24"/>
+        </w:rPr>
+        <w:t>Admin, 2023)</w:t>
+      </w:r>
+      <w:r>
+        <w:rPr>
+          <w:sz w:val="24"/>
+          <w:szCs w:val="24"/>
+        </w:rPr>
+        <w:t xml:space="preserve">. Lemmatization is applied to all the parts of speech with the use of a function. </w:t>
+      </w:r>
+    </w:p>
+    <w:p>
+      <w:pPr>
+        <w:ind w:left="720"/>
+        <w:jc w:val="both"/>
+        <w:rPr>
+          <w:sz w:val="24"/>
+          <w:szCs w:val="24"/>
+        </w:rPr>
+      </w:pPr>
+    </w:p>
+    <w:p>
+      <w:pPr>
+        <w:ind w:left="720"/>
+        <w:jc w:val="both"/>
+        <w:rPr>
+          <w:sz w:val="24"/>
+          <w:szCs w:val="24"/>
+        </w:rPr>
+      </w:pPr>
+      <w:r>
+        <w:rPr>
+          <w:sz w:val="24"/>
+          <w:szCs w:val="24"/>
+        </w:rPr>
+        <w:t xml:space="preserve"> </w:t>
+      </w:r>
+    </w:p>
+    <w:p>
+      <w:pPr>
+        <w:ind w:left="360"/>
         <w:rPr>
           <w:b/>
           <w:bCs/>
@@ -3341,6 +3922,7 @@
           <w:sz w:val="32"/>
           <w:szCs w:val="32"/>
         </w:rPr>
+        <w:lastRenderedPageBreak/>
         <w:t xml:space="preserve">Conclusions. </w:t>
       </w:r>
     </w:p>
@@ -3693,6 +4275,119 @@
       </w:rPr>
     </w:lvl>
   </w:abstractNum>
+  <w:abstractNum w:abstractNumId="3" w15:restartNumberingAfterBreak="0">
+    <w:nsid w:val="6C8C0D10"/>
+    <w:multiLevelType w:val="hybridMultilevel"/>
+    <w:tmpl w:val="91DC1DFE"/>
+    <w:lvl w:ilvl="0" w:tplc="D902DC72">
+      <w:start w:val="4"/>
+      <w:numFmt w:val="bullet"/>
+      <w:lvlText w:val="-"/>
+      <w:lvlJc w:val="left"/>
+      <w:pPr>
+        <w:ind w:left="1080" w:hanging="360"/>
+      </w:pPr>
+      <w:rPr>
+        <w:rFonts w:ascii="Calibri" w:eastAsiaTheme="minorHAnsi" w:hAnsi="Calibri" w:cs="Calibri" w:hint="default"/>
+      </w:rPr>
+    </w:lvl>
+    <w:lvl w:ilvl="1" w:tplc="18090003" w:tentative="1">
+      <w:start w:val="1"/>
+      <w:numFmt w:val="bullet"/>
+      <w:lvlText w:val="o"/>
+      <w:lvlJc w:val="left"/>
+      <w:pPr>
+        <w:ind w:left="1800" w:hanging="360"/>
+      </w:pPr>
+      <w:rPr>
+        <w:rFonts w:ascii="Courier New" w:hAnsi="Courier New" w:cs="Courier New" w:hint="default"/>
+      </w:rPr>
+    </w:lvl>
+    <w:lvl w:ilvl="2" w:tplc="18090005" w:tentative="1">
+      <w:start w:val="1"/>
+      <w:numFmt w:val="bullet"/>
+      <w:lvlText w:val=""/>
+      <w:lvlJc w:val="left"/>
+      <w:pPr>
+        <w:ind w:left="2520" w:hanging="360"/>
+      </w:pPr>
+      <w:rPr>
+        <w:rFonts w:ascii="Wingdings" w:hAnsi="Wingdings" w:hint="default"/>
+      </w:rPr>
+    </w:lvl>
+    <w:lvl w:ilvl="3" w:tplc="18090001" w:tentative="1">
+      <w:start w:val="1"/>
+      <w:numFmt w:val="bullet"/>
+      <w:lvlText w:val=""/>
+      <w:lvlJc w:val="left"/>
+      <w:pPr>
+        <w:ind w:left="3240" w:hanging="360"/>
+      </w:pPr>
+      <w:rPr>
+        <w:rFonts w:ascii="Symbol" w:hAnsi="Symbol" w:hint="default"/>
+      </w:rPr>
+    </w:lvl>
+    <w:lvl w:ilvl="4" w:tplc="18090003" w:tentative="1">
+      <w:start w:val="1"/>
+      <w:numFmt w:val="bullet"/>
+      <w:lvlText w:val="o"/>
+      <w:lvlJc w:val="left"/>
+      <w:pPr>
+        <w:ind w:left="3960" w:hanging="360"/>
+      </w:pPr>
+      <w:rPr>
+        <w:rFonts w:ascii="Courier New" w:hAnsi="Courier New" w:cs="Courier New" w:hint="default"/>
+      </w:rPr>
+    </w:lvl>
+    <w:lvl w:ilvl="5" w:tplc="18090005" w:tentative="1">
+      <w:start w:val="1"/>
+      <w:numFmt w:val="bullet"/>
+      <w:lvlText w:val=""/>
+      <w:lvlJc w:val="left"/>
+      <w:pPr>
+        <w:ind w:left="4680" w:hanging="360"/>
+      </w:pPr>
+      <w:rPr>
+        <w:rFonts w:ascii="Wingdings" w:hAnsi="Wingdings" w:hint="default"/>
+      </w:rPr>
+    </w:lvl>
+    <w:lvl w:ilvl="6" w:tplc="18090001" w:tentative="1">
+      <w:start w:val="1"/>
+      <w:numFmt w:val="bullet"/>
+      <w:lvlText w:val=""/>
+      <w:lvlJc w:val="left"/>
+      <w:pPr>
+        <w:ind w:left="5400" w:hanging="360"/>
+      </w:pPr>
+      <w:rPr>
+        <w:rFonts w:ascii="Symbol" w:hAnsi="Symbol" w:hint="default"/>
+      </w:rPr>
+    </w:lvl>
+    <w:lvl w:ilvl="7" w:tplc="18090003" w:tentative="1">
+      <w:start w:val="1"/>
+      <w:numFmt w:val="bullet"/>
+      <w:lvlText w:val="o"/>
+      <w:lvlJc w:val="left"/>
+      <w:pPr>
+        <w:ind w:left="6120" w:hanging="360"/>
+      </w:pPr>
+      <w:rPr>
+        <w:rFonts w:ascii="Courier New" w:hAnsi="Courier New" w:cs="Courier New" w:hint="default"/>
+      </w:rPr>
+    </w:lvl>
+    <w:lvl w:ilvl="8" w:tplc="18090005" w:tentative="1">
+      <w:start w:val="1"/>
+      <w:numFmt w:val="bullet"/>
+      <w:lvlText w:val=""/>
+      <w:lvlJc w:val="left"/>
+      <w:pPr>
+        <w:ind w:left="6840" w:hanging="360"/>
+      </w:pPr>
+      <w:rPr>
+        <w:rFonts w:ascii="Wingdings" w:hAnsi="Wingdings" w:hint="default"/>
+      </w:rPr>
+    </w:lvl>
+  </w:abstractNum>
   <w:num w:numId="1" w16cid:durableId="1579635880">
     <w:abstractNumId w:val="1"/>
   </w:num>
@@ -3701,6 +4396,9 @@
   </w:num>
   <w:num w:numId="3" w16cid:durableId="1071931347">
     <w:abstractNumId w:val="2"/>
+  </w:num>
+  <w:num w:numId="4" w16cid:durableId="13045679">
+    <w:abstractNumId w:val="3"/>
   </w:num>
 </w:numbering>
 </file>

</xml_diff>